<commit_message>
final backlog word update
</commit_message>
<xml_diff>
--- a/mapPIN/CBL project final backlog.docx
+++ b/mapPIN/CBL project final backlog.docx
@@ -57,43 +57,15 @@
           <w:bCs/>
           <w:lang w:val="en-US"/>
         </w:rPr>
-        <w:t xml:space="preserve"> – Ron Peer and Lavi Batzia </w:t>
-      </w:r>
-      <w:proofErr w:type="gramStart"/>
-      <w:r>
-        <w:rPr>
-          <w:b/>
-          <w:bCs/>
-          <w:lang w:val="en-US"/>
-        </w:rPr>
-        <w:t xml:space="preserve">– </w:t>
-      </w:r>
-      <w:r>
-        <w:rPr>
-          <w:b/>
-          <w:bCs/>
-          <w:lang w:val="en-US"/>
-        </w:rPr>
-        <w:t xml:space="preserve"> “</w:t>
-      </w:r>
-      <w:proofErr w:type="spellStart"/>
-      <w:proofErr w:type="gramEnd"/>
-      <w:r>
-        <w:rPr>
-          <w:b/>
-          <w:bCs/>
-          <w:lang w:val="en-US"/>
-        </w:rPr>
-        <w:t>mapPIN</w:t>
-      </w:r>
-      <w:proofErr w:type="spellEnd"/>
-      <w:r>
-        <w:rPr>
-          <w:b/>
-          <w:bCs/>
-          <w:lang w:val="en-US"/>
-        </w:rPr>
-        <w:t>”</w:t>
+        <w:t xml:space="preserve"> – Ron Peer and Lavi Batzia – </w:t>
+      </w:r>
+      <w:r>
+        <w:rPr>
+          <w:b/>
+          <w:bCs/>
+          <w:lang w:val="en-US"/>
+        </w:rPr>
+        <w:t xml:space="preserve"> “mapPIN”</w:t>
       </w:r>
     </w:p>
     <w:p>
@@ -643,21 +615,7 @@
         <w:rPr>
           <w:lang w:val="en-US" w:bidi="he-IL"/>
         </w:rPr>
-        <w:t xml:space="preserve">: Once a player has made their choice and the score has been calculated, it is shown on </w:t>
-      </w:r>
-      <w:proofErr w:type="gramStart"/>
-      <w:r>
-        <w:rPr>
-          <w:lang w:val="en-US" w:bidi="he-IL"/>
-        </w:rPr>
-        <w:t>the and</w:t>
-      </w:r>
-      <w:proofErr w:type="gramEnd"/>
-      <w:r>
-        <w:rPr>
-          <w:lang w:val="en-US" w:bidi="he-IL"/>
-        </w:rPr>
-        <w:t xml:space="preserve"> screen and then</w:t>
+        <w:t>: Once a player has made their choice and the score has been calculated, it is shown on the and screen and then</w:t>
       </w:r>
       <w:r>
         <w:rPr>
@@ -936,21 +894,7 @@
         <w:rPr>
           <w:lang w:val="en-GB" w:bidi="he-IL"/>
         </w:rPr>
-        <w:t xml:space="preserve">, the coordinates of the mouse along with the time </w:t>
-      </w:r>
-      <w:proofErr w:type="gramStart"/>
-      <w:r>
-        <w:rPr>
-          <w:lang w:val="en-GB" w:bidi="he-IL"/>
-        </w:rPr>
-        <w:t>interval from the timer</w:t>
-      </w:r>
-      <w:proofErr w:type="gramEnd"/>
-      <w:r>
-        <w:rPr>
-          <w:lang w:val="en-GB" w:bidi="he-IL"/>
-        </w:rPr>
-        <w:t xml:space="preserve"> will be used to calculate distance between the mouse and city of the round</w:t>
+        <w:t>, the coordinates of the mouse along with the time interval from the timer will be used to calculate distance between the mouse and city of the round</w:t>
       </w:r>
       <w:r>
         <w:rPr>
@@ -1041,18 +985,8 @@
         <w:rPr>
           <w:lang w:val="en-US" w:bidi="he-IL"/>
         </w:rPr>
-        <w:t xml:space="preserve"> containing </w:t>
-      </w:r>
-      <w:proofErr w:type="spellStart"/>
-      <w:proofErr w:type="gramStart"/>
-      <w:r>
-        <w:rPr>
-          <w:lang w:val="en-US" w:bidi="he-IL"/>
-        </w:rPr>
-        <w:t>a</w:t>
-      </w:r>
-      <w:proofErr w:type="spellEnd"/>
-      <w:proofErr w:type="gramEnd"/>
+        <w:t xml:space="preserve"> containing a</w:t>
+      </w:r>
       <w:r>
         <w:rPr>
           <w:lang w:val="en-US" w:bidi="he-IL"/>
@@ -1163,21 +1097,7 @@
         <w:rPr>
           <w:lang w:val="en-US" w:bidi="he-IL"/>
         </w:rPr>
-        <w:t xml:space="preserve">During each of the players turns in the game, no </w:t>
-      </w:r>
-      <w:proofErr w:type="gramStart"/>
-      <w:r>
-        <w:rPr>
-          <w:lang w:val="en-US" w:bidi="he-IL"/>
-        </w:rPr>
-        <w:t>matter</w:t>
-      </w:r>
-      <w:proofErr w:type="gramEnd"/>
-      <w:r>
-        <w:rPr>
-          <w:lang w:val="en-US" w:bidi="he-IL"/>
-        </w:rPr>
-        <w:t xml:space="preserve"> the mode,</w:t>
+        <w:t>During each of the players turns in the game, no matter the mode,</w:t>
       </w:r>
       <w:r>
         <w:rPr>
@@ -1332,55 +1252,13 @@
         <w:rPr>
           <w:lang w:val="en-GB" w:bidi="he-IL"/>
         </w:rPr>
-        <w:t xml:space="preserve">basic and all necessary commands </w:t>
-      </w:r>
-      <w:proofErr w:type="gramStart"/>
-      <w:r>
-        <w:rPr>
-          <w:lang w:val="en-GB" w:bidi="he-IL"/>
-        </w:rPr>
-        <w:t>in order to</w:t>
-      </w:r>
-      <w:proofErr w:type="gramEnd"/>
-      <w:r>
-        <w:rPr>
-          <w:lang w:val="en-GB" w:bidi="he-IL"/>
-        </w:rPr>
-        <w:t xml:space="preserve"> be able to </w:t>
-      </w:r>
-      <w:r>
-        <w:rPr>
-          <w:lang w:val="en-GB" w:bidi="he-IL"/>
-        </w:rPr>
-        <w:t xml:space="preserve">collaboratively work on the same project and track changes. Using branching, each one of us was able to focus on </w:t>
-      </w:r>
-      <w:proofErr w:type="gramStart"/>
-      <w:r>
-        <w:rPr>
-          <w:lang w:val="en-GB" w:bidi="he-IL"/>
-        </w:rPr>
-        <w:t>their</w:t>
-      </w:r>
-      <w:proofErr w:type="gramEnd"/>
-      <w:r>
-        <w:rPr>
-          <w:lang w:val="en-GB" w:bidi="he-IL"/>
-        </w:rPr>
-        <w:t xml:space="preserve"> </w:t>
-      </w:r>
-      <w:proofErr w:type="spellStart"/>
-      <w:r>
-        <w:rPr>
-          <w:lang w:val="en-GB" w:bidi="he-IL"/>
-        </w:rPr>
-        <w:t>on</w:t>
-      </w:r>
-      <w:proofErr w:type="spellEnd"/>
-      <w:r>
-        <w:rPr>
-          <w:lang w:val="en-GB" w:bidi="he-IL"/>
-        </w:rPr>
-        <w:t xml:space="preserve"> part while still updating the other, using push-pull commands to the origin. During the learning process, we explored the previous commits we made due to changes and bugs. We merged into the main branch a few times when full tested code was finished. As part of the development, we frequently switched branches to learn, test, improve and integrate each other’s work.</w:t>
+        <w:t xml:space="preserve">basic and all necessary commands in order to be able to </w:t>
+      </w:r>
+      <w:r>
+        <w:rPr>
+          <w:lang w:val="en-GB" w:bidi="he-IL"/>
+        </w:rPr>
+        <w:t>collaboratively work on the same project and track changes. Using branching, each one of us was able to focus on their on part while still updating the other, using push-pull commands to the origin. During the learning process, we explored the previous commits we made due to changes and bugs. We merged into the main branch a few times when full tested code was finished. As part of the development, we frequently switched branches to learn, test, improve and integrate each other’s work.</w:t>
       </w:r>
     </w:p>
     <w:p>
@@ -1435,16 +1313,8 @@
         <w:rPr>
           <w:lang w:val="en-GB" w:bidi="he-IL"/>
         </w:rPr>
-        <w:t xml:space="preserve">git </w:t>
-      </w:r>
-      <w:proofErr w:type="gramStart"/>
-      <w:r>
-        <w:rPr>
-          <w:lang w:val="en-GB" w:bidi="he-IL"/>
-        </w:rPr>
-        <w:t>add</w:t>
-      </w:r>
-      <w:proofErr w:type="gramEnd"/>
+        <w:t>git add</w:t>
+      </w:r>
     </w:p>
     <w:p>
       <w:pPr>
@@ -1594,6 +1464,24 @@
           <w:lang w:val="en-GB" w:bidi="he-IL"/>
         </w:rPr>
         <w:t>git stash</w:t>
+      </w:r>
+    </w:p>
+    <w:p>
+      <w:pPr>
+        <w:pStyle w:val="ListParagraph"/>
+        <w:numPr>
+          <w:ilvl w:val="0"/>
+          <w:numId w:val="5"/>
+        </w:numPr>
+        <w:rPr>
+          <w:lang w:val="en-GB" w:bidi="he-IL"/>
+        </w:rPr>
+      </w:pPr>
+      <w:r>
+        <w:rPr>
+          <w:lang w:val="en-GB" w:bidi="he-IL"/>
+        </w:rPr>
+        <w:t>git log (q to exit)</w:t>
       </w:r>
     </w:p>
     <w:p>

</xml_diff>

<commit_message>
Added db part to docx file
</commit_message>
<xml_diff>
--- a/mapPIN/CBL project final backlog.docx
+++ b/mapPIN/CBL project final backlog.docx
@@ -41,31 +41,51 @@
           <w:bCs/>
           <w:lang w:val="en-US"/>
         </w:rPr>
-        <w:t xml:space="preserve"> </w:t>
-      </w:r>
-      <w:r>
-        <w:rPr>
-          <w:b/>
-          <w:bCs/>
-          <w:lang w:val="en-US"/>
-        </w:rPr>
-        <w:t>backlog</w:t>
-      </w:r>
-      <w:r>
-        <w:rPr>
-          <w:b/>
-          <w:bCs/>
-          <w:lang w:val="en-US"/>
-        </w:rPr>
-        <w:t xml:space="preserve"> – Ron Peer and Lavi Batzia – </w:t>
-      </w:r>
-      <w:r>
-        <w:rPr>
-          <w:b/>
-          <w:bCs/>
-          <w:lang w:val="en-US"/>
-        </w:rPr>
-        <w:t xml:space="preserve"> “mapPIN”</w:t>
+        <w:t xml:space="preserve"> research and development process</w:t>
+      </w:r>
+    </w:p>
+    <w:p>
+      <w:pPr>
+        <w:jc w:val="center"/>
+        <w:rPr>
+          <w:b/>
+          <w:bCs/>
+          <w:lang w:val="en-US"/>
+        </w:rPr>
+      </w:pPr>
+      <w:r>
+        <w:rPr>
+          <w:b/>
+          <w:bCs/>
+          <w:lang w:val="en-US"/>
+        </w:rPr>
+        <w:t xml:space="preserve">– Ron Peer and Lavi Batzia </w:t>
+      </w:r>
+      <w:proofErr w:type="gramStart"/>
+      <w:r>
+        <w:rPr>
+          <w:b/>
+          <w:bCs/>
+          <w:lang w:val="en-US"/>
+        </w:rPr>
+        <w:t xml:space="preserve">– </w:t>
+      </w:r>
+      <w:r>
+        <w:rPr>
+          <w:b/>
+          <w:bCs/>
+          <w:lang w:val="en-US"/>
+        </w:rPr>
+        <w:t xml:space="preserve"> “</w:t>
+      </w:r>
+      <w:proofErr w:type="gramEnd"/>
+      <w:r>
+        <w:rPr>
+          <w:b/>
+          <w:bCs/>
+          <w:lang w:val="en-US"/>
+        </w:rPr>
+        <w:t>mapPIN”</w:t>
       </w:r>
     </w:p>
     <w:p>
@@ -91,7 +111,13 @@
         <w:rPr>
           <w:lang w:val="en-US"/>
         </w:rPr>
-        <w:t>Our proposed game is a geographic locator quiz, where you choose between a few modes of play</w:t>
+        <w:t>Our game is a geographic locator quiz, where you choose between a few modes of play</w:t>
+      </w:r>
+      <w:r>
+        <w:rPr>
+          <w:lang w:val="en-US"/>
+        </w:rPr>
+        <w:t>.</w:t>
       </w:r>
     </w:p>
     <w:p>
@@ -109,7 +135,13 @@
         <w:rPr>
           <w:lang w:val="en-US"/>
         </w:rPr>
-        <w:t>Find a country on the world map</w:t>
+        <w:t>Find a city on the world map</w:t>
+      </w:r>
+      <w:r>
+        <w:rPr>
+          <w:lang w:val="en-US"/>
+        </w:rPr>
+        <w:t>, using only its name</w:t>
       </w:r>
     </w:p>
     <w:p>
@@ -127,20 +159,846 @@
         <w:rPr>
           <w:lang w:val="en-US"/>
         </w:rPr>
-        <w:t>Find a city on the world map</w:t>
-      </w:r>
-    </w:p>
-    <w:p>
-      <w:pPr>
-        <w:rPr>
-          <w:lang w:val="en-US"/>
-        </w:rPr>
-      </w:pPr>
-      <w:r>
-        <w:rPr>
-          <w:lang w:val="en-US"/>
-        </w:rPr>
-        <w:t>Topics of choice:</w:t>
+        <w:t>Find a country on the world map</w:t>
+      </w:r>
+      <w:r>
+        <w:rPr>
+          <w:lang w:val="en-US"/>
+        </w:rPr>
+        <w:t>, using only its name</w:t>
+      </w:r>
+    </w:p>
+    <w:p>
+      <w:pPr>
+        <w:rPr>
+          <w:lang w:val="en-US"/>
+        </w:rPr>
+      </w:pPr>
+      <w:r>
+        <w:rPr>
+          <w:lang w:val="en-US"/>
+        </w:rPr>
+        <w:t>The game is played by 2 players, who each take turns guess</w:t>
+      </w:r>
+      <w:r>
+        <w:rPr>
+          <w:lang w:val="en-US"/>
+        </w:rPr>
+        <w:t xml:space="preserve">ing </w:t>
+      </w:r>
+      <w:r>
+        <w:rPr>
+          <w:lang w:val="en-US"/>
+        </w:rPr>
+        <w:t xml:space="preserve">consecutively. </w:t>
+      </w:r>
+    </w:p>
+    <w:p>
+      <w:pPr>
+        <w:rPr>
+          <w:lang w:val="en-US"/>
+        </w:rPr>
+      </w:pPr>
+      <w:r>
+        <w:rPr>
+          <w:lang w:val="en-US"/>
+        </w:rPr>
+        <w:t>To guess, the player simply clicks a location on the map. Once a guess is made the turn ends, a score is given, and the next player starts their turn.</w:t>
+      </w:r>
+    </w:p>
+    <w:p>
+      <w:pPr>
+        <w:rPr>
+          <w:lang w:val="en-US"/>
+        </w:rPr>
+      </w:pPr>
+      <w:r>
+        <w:rPr>
+          <w:lang w:val="en-US"/>
+        </w:rPr>
+        <w:t>In city mode, the score is calculated based on the distance of the guess to the actual location of the city in the map, as well as time taken to guess.</w:t>
+      </w:r>
+    </w:p>
+    <w:p>
+      <w:pPr>
+        <w:rPr>
+          <w:lang w:val="en-US"/>
+        </w:rPr>
+      </w:pPr>
+      <w:r>
+        <w:rPr>
+          <w:lang w:val="en-US"/>
+        </w:rPr>
+        <w:t xml:space="preserve">In country mode, the score is calculated only based on time taken to guess but will only be given if the player chooses a location within the country’s borders. </w:t>
+      </w:r>
+    </w:p>
+    <w:p>
+      <w:pPr>
+        <w:rPr>
+          <w:lang w:val="en-US"/>
+        </w:rPr>
+      </w:pPr>
+      <w:r>
+        <w:rPr>
+          <w:lang w:val="en-US"/>
+        </w:rPr>
+        <w:t xml:space="preserve">Each round consists of 2 turns, 1 for each player. </w:t>
+      </w:r>
+    </w:p>
+    <w:p>
+      <w:pPr>
+        <w:rPr>
+          <w:lang w:val="en-US"/>
+        </w:rPr>
+      </w:pPr>
+      <w:r>
+        <w:rPr>
+          <w:lang w:val="en-US"/>
+        </w:rPr>
+        <w:t xml:space="preserve">A full game consists of </w:t>
+      </w:r>
+      <w:r>
+        <w:rPr>
+          <w:lang w:val="en-US"/>
+        </w:rPr>
+        <w:t>4</w:t>
+      </w:r>
+      <w:r>
+        <w:rPr>
+          <w:lang w:val="en-US"/>
+        </w:rPr>
+        <w:t xml:space="preserve"> rounds.</w:t>
+      </w:r>
+    </w:p>
+    <w:p>
+      <w:pPr>
+        <w:rPr>
+          <w:lang w:val="en-US"/>
+        </w:rPr>
+      </w:pPr>
+      <w:r>
+        <w:rPr>
+          <w:lang w:val="en-US"/>
+        </w:rPr>
+        <w:t>At the end of a game, the total accumulated score of each player is shown.</w:t>
+      </w:r>
+    </w:p>
+    <w:p>
+      <w:pPr>
+        <w:rPr>
+          <w:lang w:val="en-US"/>
+        </w:rPr>
+      </w:pPr>
+    </w:p>
+    <w:p>
+      <w:pPr>
+        <w:rPr>
+          <w:lang w:val="en-US"/>
+        </w:rPr>
+      </w:pPr>
+    </w:p>
+    <w:p>
+      <w:pPr>
+        <w:rPr>
+          <w:lang w:val="en-US"/>
+        </w:rPr>
+      </w:pPr>
+      <w:r>
+        <w:rPr>
+          <w:lang w:val="en-US"/>
+        </w:rPr>
+        <w:t xml:space="preserve">Gameplay Notes: </w:t>
+      </w:r>
+    </w:p>
+    <w:p>
+      <w:pPr>
+        <w:pStyle w:val="ListParagraph"/>
+        <w:numPr>
+          <w:ilvl w:val="0"/>
+          <w:numId w:val="6"/>
+        </w:numPr>
+        <w:rPr>
+          <w:lang w:val="en-US"/>
+        </w:rPr>
+      </w:pPr>
+      <w:r>
+        <w:rPr>
+          <w:lang w:val="en-US"/>
+        </w:rPr>
+        <w:t xml:space="preserve">Player names can be chosen in the start screen. </w:t>
+      </w:r>
+      <w:r>
+        <w:rPr>
+          <w:lang w:val="en-US"/>
+        </w:rPr>
+        <w:br/>
+        <w:t xml:space="preserve">They default to </w:t>
+      </w:r>
+      <w:r>
+        <w:rPr>
+          <w:lang w:val="en-US"/>
+        </w:rPr>
+        <w:t>P</w:t>
+      </w:r>
+      <w:r>
+        <w:rPr>
+          <w:lang w:val="en-US"/>
+        </w:rPr>
+        <w:t xml:space="preserve">layer1 and </w:t>
+      </w:r>
+      <w:r>
+        <w:rPr>
+          <w:lang w:val="en-US"/>
+        </w:rPr>
+        <w:t>P</w:t>
+      </w:r>
+      <w:r>
+        <w:rPr>
+          <w:lang w:val="en-US"/>
+        </w:rPr>
+        <w:t>layer2 but</w:t>
+      </w:r>
+      <w:r>
+        <w:rPr>
+          <w:lang w:val="en-US"/>
+        </w:rPr>
+        <w:t xml:space="preserve"> can be manually rewritten.</w:t>
+      </w:r>
+    </w:p>
+    <w:p>
+      <w:pPr>
+        <w:pStyle w:val="ListParagraph"/>
+        <w:numPr>
+          <w:ilvl w:val="0"/>
+          <w:numId w:val="6"/>
+        </w:numPr>
+        <w:rPr>
+          <w:lang w:val="en-US"/>
+        </w:rPr>
+      </w:pPr>
+      <w:r>
+        <w:rPr>
+          <w:lang w:val="en-US"/>
+        </w:rPr>
+        <w:t xml:space="preserve">Once a guess is made, it cannot be </w:t>
+      </w:r>
+      <w:r>
+        <w:rPr>
+          <w:lang w:val="en-US"/>
+        </w:rPr>
+        <w:t>changed</w:t>
+      </w:r>
+      <w:r>
+        <w:rPr>
+          <w:lang w:val="en-US"/>
+        </w:rPr>
+        <w:t xml:space="preserve">. </w:t>
+      </w:r>
+    </w:p>
+    <w:p>
+      <w:pPr>
+        <w:pStyle w:val="ListParagraph"/>
+        <w:numPr>
+          <w:ilvl w:val="0"/>
+          <w:numId w:val="6"/>
+        </w:numPr>
+        <w:rPr>
+          <w:lang w:val="en-US"/>
+        </w:rPr>
+      </w:pPr>
+      <w:r>
+        <w:rPr>
+          <w:lang w:val="en-US"/>
+        </w:rPr>
+        <w:t>The</w:t>
+      </w:r>
+      <w:r>
+        <w:rPr>
+          <w:lang w:val="en-US"/>
+        </w:rPr>
+        <w:t xml:space="preserve"> game is paused to showcase the score after each guess, so if you click many times in </w:t>
+      </w:r>
+      <w:r>
+        <w:rPr>
+          <w:lang w:val="en-US"/>
+        </w:rPr>
+        <w:t>succession,</w:t>
+      </w:r>
+      <w:r>
+        <w:rPr>
+          <w:lang w:val="en-US"/>
+        </w:rPr>
+        <w:t xml:space="preserve"> you might make an unintended guess. </w:t>
+      </w:r>
+      <w:r>
+        <w:rPr>
+          <w:lang w:val="en-US"/>
+        </w:rPr>
+        <w:t>It’s</w:t>
+      </w:r>
+      <w:r>
+        <w:rPr>
+          <w:lang w:val="en-US"/>
+        </w:rPr>
+        <w:t xml:space="preserve"> best to click</w:t>
+      </w:r>
+      <w:r>
+        <w:rPr>
+          <w:lang w:val="en-US"/>
+        </w:rPr>
+        <w:t xml:space="preserve"> once an</w:t>
+      </w:r>
+      <w:r>
+        <w:rPr>
+          <w:lang w:val="en-US"/>
+        </w:rPr>
+        <w:t xml:space="preserve">d then wait for the next </w:t>
+      </w:r>
+      <w:r>
+        <w:rPr>
+          <w:lang w:val="en-US"/>
+        </w:rPr>
+        <w:t>turn to fully load.</w:t>
+      </w:r>
+    </w:p>
+    <w:p>
+      <w:pPr>
+        <w:pStyle w:val="ListParagraph"/>
+        <w:numPr>
+          <w:ilvl w:val="0"/>
+          <w:numId w:val="6"/>
+        </w:numPr>
+        <w:rPr>
+          <w:lang w:val="en-US"/>
+        </w:rPr>
+      </w:pPr>
+      <w:r>
+        <w:rPr>
+          <w:lang w:val="en-US"/>
+        </w:rPr>
+        <w:t xml:space="preserve">As explained above, in country mode, score is only calculated if you </w:t>
+      </w:r>
+      <w:r>
+        <w:rPr>
+          <w:lang w:val="en-US"/>
+        </w:rPr>
+        <w:t>click</w:t>
+      </w:r>
+      <w:r>
+        <w:rPr>
+          <w:lang w:val="en-US"/>
+        </w:rPr>
+        <w:t xml:space="preserve"> within the borders of the correct country. </w:t>
+      </w:r>
+    </w:p>
+    <w:p>
+      <w:pPr>
+        <w:rPr>
+          <w:lang w:val="en-US"/>
+        </w:rPr>
+      </w:pPr>
+    </w:p>
+    <w:p>
+      <w:pPr>
+        <w:rPr>
+          <w:lang w:val="en-US"/>
+        </w:rPr>
+      </w:pPr>
+    </w:p>
+    <w:p>
+      <w:pPr>
+        <w:rPr>
+          <w:lang w:val="en-US"/>
+        </w:rPr>
+      </w:pPr>
+    </w:p>
+    <w:p>
+      <w:pPr>
+        <w:rPr>
+          <w:lang w:val="en-US"/>
+        </w:rPr>
+      </w:pPr>
+    </w:p>
+    <w:p>
+      <w:pPr>
+        <w:rPr>
+          <w:lang w:val="en-US"/>
+        </w:rPr>
+      </w:pPr>
+      <w:r>
+        <w:rPr>
+          <w:lang w:val="en-US"/>
+        </w:rPr>
+        <w:lastRenderedPageBreak/>
+        <w:t>Notes</w:t>
+      </w:r>
+      <w:r>
+        <w:rPr>
+          <w:lang w:val="en-US"/>
+        </w:rPr>
+        <w:t xml:space="preserve"> for </w:t>
+      </w:r>
+      <w:r>
+        <w:rPr>
+          <w:lang w:val="en-US"/>
+        </w:rPr>
+        <w:t>readers</w:t>
+      </w:r>
+      <w:r>
+        <w:rPr>
+          <w:lang w:val="en-US"/>
+        </w:rPr>
+        <w:t>:</w:t>
+      </w:r>
+    </w:p>
+    <w:p>
+      <w:pPr>
+        <w:pStyle w:val="ListParagraph"/>
+        <w:numPr>
+          <w:ilvl w:val="0"/>
+          <w:numId w:val="6"/>
+        </w:numPr>
+        <w:rPr>
+          <w:lang w:val="en-US"/>
+        </w:rPr>
+      </w:pPr>
+      <w:r>
+        <w:rPr>
+          <w:lang w:val="en-US"/>
+        </w:rPr>
+        <w:t>The entire development process and all relevant files can be found in this git repository,</w:t>
+      </w:r>
+      <w:r>
+        <w:rPr>
+          <w:lang w:val="en-US"/>
+        </w:rPr>
+        <w:t xml:space="preserve"> under the main branch:</w:t>
+      </w:r>
+    </w:p>
+    <w:p>
+      <w:pPr>
+        <w:pStyle w:val="ListParagraph"/>
+        <w:rPr>
+          <w:lang w:val="en-US"/>
+        </w:rPr>
+      </w:pPr>
+      <w:hyperlink r:id="rId5" w:history="1">
+        <w:r>
+          <w:rPr>
+            <w:rStyle w:val="Hyperlink"/>
+          </w:rPr>
+          <w:t>https://github.com/ronpeer/CBL_mapPIN.git</w:t>
+        </w:r>
+      </w:hyperlink>
+    </w:p>
+    <w:p>
+      <w:pPr>
+        <w:pStyle w:val="ListParagraph"/>
+        <w:numPr>
+          <w:ilvl w:val="0"/>
+          <w:numId w:val="6"/>
+        </w:numPr>
+        <w:rPr>
+          <w:lang w:val="en-US"/>
+        </w:rPr>
+      </w:pPr>
+      <w:r>
+        <w:rPr>
+          <w:lang w:val="en-US"/>
+        </w:rPr>
+        <w:t>To</w:t>
+      </w:r>
+      <w:r>
+        <w:rPr>
+          <w:lang w:val="en-US"/>
+        </w:rPr>
+        <w:t xml:space="preserve"> communicate with the backend Database, </w:t>
+      </w:r>
+      <w:r>
+        <w:rPr>
+          <w:lang w:val="en-US"/>
+        </w:rPr>
+        <w:t xml:space="preserve">the </w:t>
+      </w:r>
+      <w:r>
+        <w:rPr>
+          <w:lang w:val="en-US"/>
+        </w:rPr>
+        <w:t xml:space="preserve">code uses JDBC and is of the Maven project type. </w:t>
+      </w:r>
+      <w:r>
+        <w:rPr>
+          <w:lang w:val="en-US"/>
+        </w:rPr>
+        <w:br/>
+        <w:t>Therefore</w:t>
+      </w:r>
+      <w:r>
+        <w:rPr>
+          <w:lang w:val="en-US"/>
+        </w:rPr>
+        <w:t xml:space="preserve">, </w:t>
+      </w:r>
+      <w:r>
+        <w:rPr>
+          <w:lang w:val="en-US"/>
+        </w:rPr>
+        <w:t>for</w:t>
+      </w:r>
+      <w:r>
+        <w:rPr>
+          <w:lang w:val="en-US"/>
+        </w:rPr>
+        <w:t xml:space="preserve"> DB communication to work properly, you must execute the code with the mapPIN directory being your current directory.</w:t>
+      </w:r>
+    </w:p>
+    <w:p>
+      <w:pPr>
+        <w:pStyle w:val="ListParagraph"/>
+        <w:numPr>
+          <w:ilvl w:val="1"/>
+          <w:numId w:val="6"/>
+        </w:numPr>
+        <w:rPr>
+          <w:lang w:val="en-US"/>
+        </w:rPr>
+      </w:pPr>
+      <w:r>
+        <w:rPr>
+          <w:lang w:val="en-US"/>
+        </w:rPr>
+        <w:t xml:space="preserve">It is easy to recognize, since inside is the DB, the pom.xml file for project dependencies, and the </w:t>
+      </w:r>
+      <w:proofErr w:type="spellStart"/>
+      <w:r>
+        <w:rPr>
+          <w:lang w:val="en-US"/>
+        </w:rPr>
+        <w:t>src</w:t>
+      </w:r>
+      <w:proofErr w:type="spellEnd"/>
+      <w:r>
+        <w:rPr>
+          <w:lang w:val="en-US"/>
+        </w:rPr>
+        <w:t xml:space="preserve"> and target folders for </w:t>
+      </w:r>
+      <w:r>
+        <w:rPr>
+          <w:lang w:val="en-US"/>
+        </w:rPr>
+        <w:t>the java code.</w:t>
+      </w:r>
+    </w:p>
+    <w:p>
+      <w:pPr>
+        <w:pStyle w:val="ListParagraph"/>
+        <w:numPr>
+          <w:ilvl w:val="0"/>
+          <w:numId w:val="6"/>
+        </w:numPr>
+        <w:rPr>
+          <w:lang w:val="en-US"/>
+        </w:rPr>
+      </w:pPr>
+      <w:r>
+        <w:rPr>
+          <w:lang w:val="en-US"/>
+        </w:rPr>
+        <w:t xml:space="preserve">The file to execute </w:t>
+      </w:r>
+      <w:r>
+        <w:rPr>
+          <w:lang w:val="en-US"/>
+        </w:rPr>
+        <w:t>to</w:t>
+      </w:r>
+      <w:r>
+        <w:rPr>
+          <w:lang w:val="en-US"/>
+        </w:rPr>
+        <w:t xml:space="preserve"> properly run the game is Main.java</w:t>
+      </w:r>
+      <w:r>
+        <w:rPr>
+          <w:lang w:val="en-US"/>
+        </w:rPr>
+        <w:t xml:space="preserve">, which is in the </w:t>
+      </w:r>
+      <w:r>
+        <w:rPr>
+          <w:lang w:val="en-US"/>
+        </w:rPr>
+        <w:t>mapPIN\</w:t>
+      </w:r>
+      <w:proofErr w:type="spellStart"/>
+      <w:r>
+        <w:rPr>
+          <w:lang w:val="en-US"/>
+        </w:rPr>
+        <w:t>src</w:t>
+      </w:r>
+      <w:proofErr w:type="spellEnd"/>
+      <w:r>
+        <w:rPr>
+          <w:lang w:val="en-US"/>
+        </w:rPr>
+        <w:t>\main\java\</w:t>
+      </w:r>
+      <w:proofErr w:type="spellStart"/>
+      <w:r>
+        <w:rPr>
+          <w:lang w:val="en-US"/>
+        </w:rPr>
+        <w:t>mappin</w:t>
+      </w:r>
+      <w:proofErr w:type="spellEnd"/>
+      <w:r>
+        <w:rPr>
+          <w:lang w:val="en-US"/>
+        </w:rPr>
+        <w:t>\game</w:t>
+      </w:r>
+      <w:r>
+        <w:rPr>
+          <w:lang w:val="en-US"/>
+        </w:rPr>
+        <w:t xml:space="preserve"> directory.</w:t>
+      </w:r>
+      <w:r>
+        <w:rPr>
+          <w:lang w:val="en-US"/>
+        </w:rPr>
+        <w:br/>
+        <w:t xml:space="preserve">not to be confused with </w:t>
+      </w:r>
+      <w:proofErr w:type="spellStart"/>
+      <w:r>
+        <w:rPr>
+          <w:lang w:val="en-US"/>
+        </w:rPr>
+        <w:t>Main.class</w:t>
+      </w:r>
+      <w:proofErr w:type="spellEnd"/>
+      <w:r>
+        <w:rPr>
+          <w:lang w:val="en-US"/>
+        </w:rPr>
+        <w:t xml:space="preserve"> inside the </w:t>
+      </w:r>
+      <w:r>
+        <w:rPr>
+          <w:lang w:val="en-US"/>
+        </w:rPr>
+        <w:t>mapPIN\</w:t>
+      </w:r>
+      <w:r>
+        <w:rPr>
+          <w:lang w:val="en-US"/>
+        </w:rPr>
+        <w:t>target</w:t>
+      </w:r>
+      <w:r>
+        <w:rPr>
+          <w:lang w:val="en-US"/>
+        </w:rPr>
+        <w:t>\main\java\</w:t>
+      </w:r>
+      <w:proofErr w:type="spellStart"/>
+      <w:r>
+        <w:rPr>
+          <w:lang w:val="en-US"/>
+        </w:rPr>
+        <w:t>mappin</w:t>
+      </w:r>
+      <w:proofErr w:type="spellEnd"/>
+      <w:r>
+        <w:rPr>
+          <w:lang w:val="en-US"/>
+        </w:rPr>
+        <w:t>\game</w:t>
+      </w:r>
+      <w:r>
+        <w:rPr>
+          <w:lang w:val="en-US"/>
+        </w:rPr>
+        <w:t xml:space="preserve"> directory.</w:t>
+      </w:r>
+    </w:p>
+    <w:p>
+      <w:pPr>
+        <w:pStyle w:val="ListParagraph"/>
+        <w:numPr>
+          <w:ilvl w:val="1"/>
+          <w:numId w:val="6"/>
+        </w:numPr>
+        <w:rPr>
+          <w:lang w:val="en-US"/>
+        </w:rPr>
+      </w:pPr>
+      <w:r>
+        <w:rPr>
+          <w:lang w:val="en-US"/>
+        </w:rPr>
+        <w:t>So,</w:t>
+      </w:r>
+      <w:r>
+        <w:rPr>
+          <w:lang w:val="en-US"/>
+        </w:rPr>
+        <w:t xml:space="preserve"> </w:t>
+      </w:r>
+      <w:proofErr w:type="gramStart"/>
+      <w:r>
+        <w:rPr>
+          <w:lang w:val="en-US"/>
+        </w:rPr>
+        <w:t>In</w:t>
+      </w:r>
+      <w:proofErr w:type="gramEnd"/>
+      <w:r>
+        <w:rPr>
+          <w:lang w:val="en-US"/>
+        </w:rPr>
+        <w:t xml:space="preserve"> short, make sure your current directory is </w:t>
+      </w:r>
+      <w:r>
+        <w:rPr>
+          <w:lang w:val="en-US"/>
+        </w:rPr>
+        <w:t>mapPIN</w:t>
+      </w:r>
+      <w:r>
+        <w:rPr>
+          <w:lang w:val="en-US"/>
+        </w:rPr>
+        <w:t xml:space="preserve"> and the code to run to start the game is in </w:t>
+      </w:r>
+      <w:r>
+        <w:rPr>
+          <w:lang w:val="en-US"/>
+        </w:rPr>
+        <w:t>mapPIN\</w:t>
+      </w:r>
+      <w:proofErr w:type="spellStart"/>
+      <w:r>
+        <w:rPr>
+          <w:lang w:val="en-US"/>
+        </w:rPr>
+        <w:t>src</w:t>
+      </w:r>
+      <w:proofErr w:type="spellEnd"/>
+      <w:r>
+        <w:rPr>
+          <w:lang w:val="en-US"/>
+        </w:rPr>
+        <w:t>\main\java\</w:t>
+      </w:r>
+      <w:proofErr w:type="spellStart"/>
+      <w:r>
+        <w:rPr>
+          <w:lang w:val="en-US"/>
+        </w:rPr>
+        <w:t>mappin</w:t>
+      </w:r>
+      <w:proofErr w:type="spellEnd"/>
+      <w:r>
+        <w:rPr>
+          <w:lang w:val="en-US"/>
+        </w:rPr>
+        <w:t>\game</w:t>
+      </w:r>
+      <w:r>
+        <w:rPr>
+          <w:lang w:val="en-US"/>
+        </w:rPr>
+        <w:t>\</w:t>
+      </w:r>
+      <w:r>
+        <w:rPr>
+          <w:lang w:val="en-US" w:bidi="he-IL"/>
+        </w:rPr>
+        <w:t>M</w:t>
+      </w:r>
+      <w:r>
+        <w:rPr>
+          <w:lang w:val="en-GB" w:bidi="he-IL"/>
+        </w:rPr>
+        <w:t>ain.java</w:t>
+      </w:r>
+    </w:p>
+    <w:p>
+      <w:pPr>
+        <w:pStyle w:val="ListParagraph"/>
+        <w:numPr>
+          <w:ilvl w:val="0"/>
+          <w:numId w:val="6"/>
+        </w:numPr>
+        <w:rPr>
+          <w:lang w:val="en-US"/>
+        </w:rPr>
+      </w:pPr>
+      <w:r>
+        <w:rPr>
+          <w:lang w:val="en-US"/>
+        </w:rPr>
+        <w:t xml:space="preserve">Attached in the submission is also the file </w:t>
+      </w:r>
+      <w:r>
+        <w:rPr>
+          <w:lang w:val="en-US"/>
+        </w:rPr>
+        <w:t>populate_db_queries</w:t>
+      </w:r>
+      <w:r>
+        <w:rPr>
+          <w:lang w:val="en-US"/>
+        </w:rPr>
+        <w:t xml:space="preserve">.txt, containing </w:t>
+      </w:r>
+      <w:r>
+        <w:rPr>
+          <w:lang w:val="en-US"/>
+        </w:rPr>
+        <w:t>all</w:t>
+      </w:r>
+      <w:r>
+        <w:rPr>
+          <w:lang w:val="en-US"/>
+        </w:rPr>
+        <w:t xml:space="preserve"> the commands used to populate the database</w:t>
+      </w:r>
+      <w:r>
+        <w:rPr>
+          <w:lang w:val="en-US"/>
+        </w:rPr>
+        <w:t>. The DB in the repository is already populated, so there is no need to rerun them.</w:t>
+      </w:r>
+    </w:p>
+    <w:p>
+      <w:pPr>
+        <w:rPr>
+          <w:lang w:val="en-US"/>
+        </w:rPr>
+      </w:pPr>
+    </w:p>
+    <w:p>
+      <w:pPr>
+        <w:rPr>
+          <w:lang w:val="en-US"/>
+        </w:rPr>
+      </w:pPr>
+      <w:r>
+        <w:rPr>
+          <w:lang w:val="en-US"/>
+        </w:rPr>
+        <w:t>Advanced learning t</w:t>
+      </w:r>
+      <w:r>
+        <w:rPr>
+          <w:lang w:val="en-US"/>
+        </w:rPr>
+        <w:t>opics of choice:</w:t>
       </w:r>
     </w:p>
     <w:p>
@@ -158,13 +1016,13 @@
         <w:rPr>
           <w:lang w:val="en-US"/>
         </w:rPr>
-        <w:t>File management</w:t>
-      </w:r>
-      <w:r>
-        <w:rPr>
-          <w:lang w:val="en-US"/>
-        </w:rPr>
-        <w:t xml:space="preserve"> (accessing image files, storing and accessing data)</w:t>
+        <w:t xml:space="preserve">Databases (Storage and access of data, both during and </w:t>
+      </w:r>
+      <w:r>
+        <w:rPr>
+          <w:lang w:val="en-US"/>
+        </w:rPr>
+        <w:t>not during runtime).</w:t>
       </w:r>
     </w:p>
     <w:p>
@@ -187,999 +1045,394 @@
     </w:p>
     <w:p>
       <w:pPr>
-        <w:pStyle w:val="ListParagraph"/>
-        <w:rPr>
-          <w:lang w:val="en-US"/>
-        </w:rPr>
-      </w:pPr>
-    </w:p>
-    <w:p>
-      <w:pPr>
-        <w:rPr>
-          <w:lang w:val="en-US"/>
-        </w:rPr>
-      </w:pPr>
-      <w:r>
-        <w:rPr>
-          <w:lang w:val="en-US"/>
-        </w:rPr>
-        <w:t>Backlog Items</w:t>
-      </w:r>
-      <w:r>
-        <w:rPr>
-          <w:lang w:val="en-US"/>
-        </w:rPr>
-        <w:t xml:space="preserve"> (sorted by development significance):</w:t>
-      </w:r>
-    </w:p>
-    <w:p>
-      <w:pPr>
-        <w:rPr>
-          <w:lang w:val="en-US"/>
-        </w:rPr>
-      </w:pPr>
-      <w:r>
-        <w:rPr>
-          <w:b/>
-          <w:bCs/>
-          <w:lang w:val="en-US"/>
-        </w:rPr>
-        <w:t xml:space="preserve">Name: </w:t>
-      </w:r>
-      <w:r>
-        <w:rPr>
-          <w:lang w:val="en-US"/>
-        </w:rPr>
-        <w:t>Data storage and access</w:t>
-      </w:r>
-    </w:p>
-    <w:p>
-      <w:pPr>
-        <w:spacing w:after="0"/>
-        <w:rPr>
-          <w:lang w:val="en-GB"/>
-        </w:rPr>
-      </w:pPr>
-      <w:r>
-        <w:rPr>
-          <w:b/>
-          <w:bCs/>
-          <w:lang w:val="en-US"/>
-        </w:rPr>
-        <w:t>How to demo:</w:t>
-      </w:r>
-      <w:r>
-        <w:rPr>
-          <w:b/>
-          <w:bCs/>
-          <w:lang w:val="en-GB"/>
+        <w:rPr>
+          <w:b/>
+          <w:bCs/>
+          <w:lang w:val="en-GB" w:bidi="he-IL"/>
+        </w:rPr>
+      </w:pPr>
+    </w:p>
+    <w:p>
+      <w:pPr>
+        <w:rPr>
+          <w:b/>
+          <w:bCs/>
+          <w:lang w:val="en-GB" w:bidi="he-IL"/>
+        </w:rPr>
+      </w:pPr>
+      <w:r>
+        <w:rPr>
+          <w:b/>
+          <w:bCs/>
+          <w:lang w:val="en-GB" w:bidi="he-IL"/>
+        </w:rPr>
+        <w:t>Integrat</w:t>
+      </w:r>
+      <w:r>
+        <w:rPr>
+          <w:b/>
+          <w:bCs/>
+          <w:lang w:val="en-GB" w:bidi="he-IL"/>
+        </w:rPr>
+        <w:t xml:space="preserve">ion of </w:t>
+      </w:r>
+      <w:r>
+        <w:rPr>
+          <w:b/>
+          <w:bCs/>
+          <w:lang w:val="en-GB" w:bidi="he-IL"/>
+        </w:rPr>
+        <w:t>learning concepts:</w:t>
+      </w:r>
+    </w:p>
+    <w:p>
+      <w:pPr>
+        <w:rPr>
+          <w:b/>
+          <w:bCs/>
+          <w:lang w:val="en-GB" w:bidi="he-IL"/>
+        </w:rPr>
+      </w:pPr>
+      <w:r>
+        <w:rPr>
+          <w:b/>
+          <w:bCs/>
+          <w:lang w:val="en-GB" w:bidi="he-IL"/>
+        </w:rPr>
+        <w:t>Databases</w:t>
+      </w:r>
+      <w:r>
+        <w:rPr>
+          <w:b/>
+          <w:bCs/>
+          <w:lang w:val="en-GB" w:bidi="he-IL"/>
+        </w:rPr>
+        <w:t xml:space="preserve">: </w:t>
+      </w:r>
+    </w:p>
+    <w:p>
+      <w:pPr>
+        <w:rPr>
+          <w:lang w:val="en-GB" w:bidi="he-IL"/>
+        </w:rPr>
+      </w:pPr>
+      <w:r>
+        <w:rPr>
+          <w:lang w:val="en-GB" w:bidi="he-IL"/>
+        </w:rPr>
+        <w:t xml:space="preserve">Using the resources listed in the git repository’s readme file, </w:t>
+      </w:r>
+      <w:r>
+        <w:rPr>
+          <w:lang w:val="en-GB" w:bidi="he-IL"/>
+        </w:rPr>
+        <w:t>we learned about the usage and management of databases using java.</w:t>
+      </w:r>
+      <w:r>
+        <w:rPr>
+          <w:lang w:val="en-GB" w:bidi="he-IL"/>
+        </w:rPr>
+        <w:t xml:space="preserve"> The process of acquiring the necessary information was as follows:</w:t>
+      </w:r>
+    </w:p>
+    <w:p>
+      <w:pPr>
+        <w:rPr>
+          <w:lang w:val="en-GB" w:bidi="he-IL"/>
+        </w:rPr>
+      </w:pPr>
+      <w:r>
+        <w:rPr>
+          <w:lang w:val="en-GB" w:bidi="he-IL"/>
+        </w:rPr>
+        <w:t>T</w:t>
+      </w:r>
+      <w:r>
+        <w:rPr>
+          <w:lang w:val="en-GB" w:bidi="he-IL"/>
+        </w:rPr>
+        <w:t xml:space="preserve">o begin understanding databases, </w:t>
+      </w:r>
+      <w:r>
+        <w:rPr>
+          <w:lang w:val="en-GB" w:bidi="he-IL"/>
+        </w:rPr>
+        <w:t xml:space="preserve">a few generic resources were gathered, elaborating on the basics of DB usage in java. </w:t>
+      </w:r>
+      <w:r>
+        <w:rPr>
+          <w:lang w:val="en-GB" w:bidi="he-IL"/>
         </w:rPr>
         <w:t xml:space="preserve"> </w:t>
       </w:r>
       <w:r>
         <w:rPr>
-          <w:lang w:val="en-GB"/>
-        </w:rPr>
-        <w:t xml:space="preserve">files containing space delimited data. </w:t>
-      </w:r>
-      <w:r>
-        <w:rPr>
-          <w:lang w:val="en-GB"/>
-        </w:rPr>
-        <w:t>D</w:t>
-      </w:r>
-      <w:r>
-        <w:rPr>
-          <w:lang w:val="en-GB"/>
-        </w:rPr>
-        <w:t xml:space="preserve">ata includes city names, locations, flag image file locations and country. </w:t>
-      </w:r>
-      <w:r>
-        <w:rPr>
-          <w:lang w:val="en-GB"/>
-        </w:rPr>
-        <w:t>D</w:t>
-      </w:r>
-      <w:r>
-        <w:rPr>
-          <w:lang w:val="en-GB"/>
-        </w:rPr>
-        <w:t>uring program execution, necessary data will be queried from the relevant files.</w:t>
-      </w:r>
-    </w:p>
-    <w:p>
-      <w:pPr>
-        <w:rPr>
-          <w:lang w:val="en-GB"/>
-        </w:rPr>
-      </w:pPr>
-    </w:p>
-    <w:p>
-      <w:pPr>
-        <w:rPr>
-          <w:lang w:val="en-GB"/>
-        </w:rPr>
-      </w:pPr>
-      <w:r>
-        <w:rPr>
-          <w:b/>
-          <w:bCs/>
-          <w:lang w:val="en-GB"/>
-        </w:rPr>
-        <w:t xml:space="preserve">Name: </w:t>
-      </w:r>
-      <w:r>
-        <w:rPr>
-          <w:lang w:val="en-GB"/>
-        </w:rPr>
-        <w:t xml:space="preserve">Render game </w:t>
-      </w:r>
-      <w:r>
-        <w:rPr>
-          <w:lang w:val="en-GB"/>
-        </w:rPr>
-        <w:t>screen</w:t>
-      </w:r>
-      <w:r>
-        <w:rPr>
-          <w:lang w:val="en-GB"/>
-        </w:rPr>
-        <w:t xml:space="preserve"> </w:t>
-      </w:r>
-    </w:p>
-    <w:p>
-      <w:pPr>
-        <w:rPr>
-          <w:lang w:val="en-GB"/>
-        </w:rPr>
-      </w:pPr>
-      <w:r>
-        <w:rPr>
-          <w:b/>
-          <w:bCs/>
-          <w:lang w:val="en-GB"/>
-        </w:rPr>
-        <w:t>How to demo:</w:t>
-      </w:r>
-      <w:r>
-        <w:rPr>
-          <w:lang w:val="en-GB"/>
-        </w:rPr>
-        <w:t xml:space="preserve"> Load the 4 elements to the new window – the world map as an image, a timer, the name of the current player, and the name of the location to find. Can be resized when window resolution is changed.</w:t>
-      </w:r>
-    </w:p>
-    <w:p>
-      <w:pPr>
-        <w:rPr>
-          <w:lang w:val="en-US"/>
-        </w:rPr>
-      </w:pPr>
-    </w:p>
-    <w:p>
-      <w:pPr>
-        <w:rPr>
-          <w:lang w:val="en-US" w:bidi="he-IL"/>
-        </w:rPr>
-      </w:pPr>
-      <w:r>
-        <w:rPr>
-          <w:b/>
-          <w:bCs/>
-          <w:lang w:val="en-US" w:bidi="he-IL"/>
-        </w:rPr>
-        <w:t xml:space="preserve">Name: </w:t>
-      </w:r>
-      <w:r>
-        <w:rPr>
-          <w:lang w:val="en-US" w:bidi="he-IL"/>
-        </w:rPr>
-        <w:t>Mouse object</w:t>
-      </w:r>
-      <w:r>
-        <w:rPr>
-          <w:lang w:val="en-US" w:bidi="he-IL"/>
-        </w:rPr>
-        <w:t xml:space="preserve"> (implemented in the map screen)</w:t>
-      </w:r>
-    </w:p>
-    <w:p>
-      <w:pPr>
-        <w:rPr>
-          <w:lang w:val="en-GB" w:bidi="he-IL"/>
-        </w:rPr>
-      </w:pPr>
-      <w:r>
-        <w:rPr>
-          <w:b/>
-          <w:bCs/>
-          <w:lang w:val="en-US" w:bidi="he-IL"/>
-        </w:rPr>
-        <w:t>How to demo:</w:t>
-      </w:r>
-      <w:r>
-        <w:rPr>
-          <w:b/>
-          <w:bCs/>
-          <w:lang w:val="en-GB" w:bidi="he-IL"/>
-        </w:rPr>
-        <w:t xml:space="preserve"> </w:t>
-      </w:r>
-      <w:r>
-        <w:rPr>
-          <w:lang w:val="en-GB" w:bidi="he-IL"/>
-        </w:rPr>
-        <w:t>During the game, a click on the screen will stop the timer and initiate score calculation with the coordinates of the clicking action.</w:t>
-      </w:r>
-    </w:p>
-    <w:p>
-      <w:pPr>
-        <w:rPr>
-          <w:lang w:val="en-GB" w:bidi="he-IL"/>
-        </w:rPr>
-      </w:pPr>
-    </w:p>
-    <w:p>
-      <w:pPr>
-        <w:rPr>
-          <w:lang w:val="en-US"/>
-        </w:rPr>
-      </w:pPr>
-      <w:r>
-        <w:rPr>
-          <w:b/>
-          <w:bCs/>
-          <w:lang w:val="en-US"/>
-        </w:rPr>
-        <w:t xml:space="preserve">Name: </w:t>
-      </w:r>
-      <w:r>
-        <w:rPr>
-          <w:lang w:val="en-US"/>
-        </w:rPr>
-        <w:t>Start</w:t>
-      </w:r>
-      <w:r>
-        <w:rPr>
-          <w:lang w:val="en-US"/>
-        </w:rPr>
-        <w:t xml:space="preserve"> </w:t>
-      </w:r>
-      <w:r>
-        <w:rPr>
-          <w:lang w:val="en-US"/>
-        </w:rPr>
-        <w:t>(mode s</w:t>
-      </w:r>
-      <w:r>
-        <w:rPr>
-          <w:lang w:val="en-US"/>
-        </w:rPr>
-        <w:t>election</w:t>
-      </w:r>
-      <w:r>
-        <w:rPr>
-          <w:lang w:val="en-US"/>
-        </w:rPr>
-        <w:t>)</w:t>
-      </w:r>
-      <w:r>
-        <w:rPr>
-          <w:lang w:val="en-US"/>
-        </w:rPr>
-        <w:t xml:space="preserve"> Screen</w:t>
-      </w:r>
-    </w:p>
-    <w:p>
-      <w:pPr>
-        <w:rPr>
-          <w:lang w:val="en-US"/>
-        </w:rPr>
-      </w:pPr>
-      <w:r>
-        <w:rPr>
-          <w:b/>
-          <w:bCs/>
-          <w:lang w:val="en-US"/>
-        </w:rPr>
-        <w:t xml:space="preserve">How to demo: </w:t>
-      </w:r>
-      <w:r>
-        <w:rPr>
-          <w:lang w:val="en-US"/>
-        </w:rPr>
-        <w:t xml:space="preserve">Render a screen with </w:t>
-      </w:r>
-      <w:r>
-        <w:rPr>
-          <w:lang w:val="en-US"/>
-        </w:rPr>
-        <w:t xml:space="preserve">2 text areas for the players’ names and radio </w:t>
-      </w:r>
-      <w:r>
-        <w:rPr>
-          <w:lang w:val="en-US"/>
-        </w:rPr>
-        <w:t>buttons representing the different game modes</w:t>
-      </w:r>
-      <w:r>
-        <w:rPr>
-          <w:lang w:val="en-US"/>
-        </w:rPr>
-        <w:t>, as well as a start button. Until the start button is pressed, the players can freely edit the name and pick a mode.</w:t>
-      </w:r>
-    </w:p>
-    <w:p>
-      <w:pPr>
-        <w:rPr>
-          <w:lang w:val="en-US"/>
-        </w:rPr>
-      </w:pPr>
-      <w:r>
-        <w:rPr>
-          <w:lang w:val="en-US"/>
-        </w:rPr>
-        <w:t>Pressing the start button</w:t>
-      </w:r>
-      <w:r>
-        <w:rPr>
-          <w:lang w:val="en-US"/>
-        </w:rPr>
-        <w:t xml:space="preserve"> will transfer you to the </w:t>
-      </w:r>
-      <w:r>
-        <w:rPr>
-          <w:lang w:val="en-US"/>
-        </w:rPr>
-        <w:t>main</w:t>
-      </w:r>
-      <w:r>
-        <w:rPr>
-          <w:lang w:val="en-US"/>
-        </w:rPr>
-        <w:t xml:space="preserve"> game</w:t>
-      </w:r>
-      <w:r>
-        <w:rPr>
-          <w:lang w:val="en-US"/>
-        </w:rPr>
-        <w:t xml:space="preserve"> screen according to the last values</w:t>
-      </w:r>
-      <w:r>
-        <w:rPr>
-          <w:lang w:val="en-US"/>
-        </w:rPr>
-        <w:t>.</w:t>
-      </w:r>
-    </w:p>
-    <w:p>
-      <w:pPr>
-        <w:rPr>
-          <w:lang w:val="en-US" w:bidi="he-IL"/>
-        </w:rPr>
-      </w:pPr>
-    </w:p>
-    <w:p>
-      <w:pPr>
-        <w:rPr>
-          <w:b/>
-          <w:bCs/>
-          <w:lang w:val="en-US" w:bidi="he-IL"/>
-        </w:rPr>
-      </w:pPr>
-    </w:p>
-    <w:p>
-      <w:pPr>
-        <w:rPr>
-          <w:b/>
-          <w:bCs/>
-          <w:lang w:val="en-US" w:bidi="he-IL"/>
-        </w:rPr>
-      </w:pPr>
-    </w:p>
-    <w:p>
-      <w:pPr>
-        <w:rPr>
-          <w:lang w:val="en-US" w:bidi="he-IL"/>
-        </w:rPr>
-      </w:pPr>
-      <w:r>
-        <w:rPr>
-          <w:b/>
-          <w:bCs/>
-          <w:lang w:val="en-US" w:bidi="he-IL"/>
-        </w:rPr>
-        <w:t>Name</w:t>
-      </w:r>
-      <w:r>
-        <w:rPr>
-          <w:lang w:val="en-US" w:bidi="he-IL"/>
-        </w:rPr>
-        <w:t>: Transfer Turns Between players</w:t>
-      </w:r>
-    </w:p>
-    <w:p>
-      <w:pPr>
-        <w:rPr>
-          <w:lang w:val="en-US" w:bidi="he-IL"/>
-        </w:rPr>
-      </w:pPr>
-      <w:r>
-        <w:rPr>
-          <w:b/>
-          <w:bCs/>
-          <w:lang w:val="en-US" w:bidi="he-IL"/>
-        </w:rPr>
-        <w:t>How to demo</w:t>
-      </w:r>
-      <w:r>
-        <w:rPr>
-          <w:lang w:val="en-US" w:bidi="he-IL"/>
-        </w:rPr>
-        <w:t>: Once a player has made their choice and the score has been calculated, it is shown on the and screen and then</w:t>
-      </w:r>
-      <w:r>
-        <w:rPr>
-          <w:lang w:val="en-US" w:bidi="he-IL"/>
-        </w:rPr>
-        <w:t xml:space="preserve"> after a pause</w:t>
-      </w:r>
-      <w:r>
-        <w:rPr>
-          <w:lang w:val="en-US" w:bidi="he-IL"/>
-        </w:rPr>
-        <w:t xml:space="preserve"> a new game starting state is loaded for the next player in line. New player’s name will be reflected on the screen.</w:t>
-      </w:r>
-    </w:p>
-    <w:p>
-      <w:pPr>
-        <w:rPr>
-          <w:b/>
-          <w:bCs/>
-          <w:lang w:val="en-US" w:bidi="he-IL"/>
-        </w:rPr>
-      </w:pPr>
-    </w:p>
-    <w:p>
-      <w:pPr>
-        <w:rPr>
-          <w:lang w:val="en-US" w:bidi="he-IL"/>
-        </w:rPr>
-      </w:pPr>
-      <w:r>
-        <w:rPr>
-          <w:b/>
-          <w:bCs/>
-          <w:lang w:val="en-US" w:bidi="he-IL"/>
-        </w:rPr>
-        <w:t>Name</w:t>
-      </w:r>
-      <w:r>
-        <w:rPr>
-          <w:rFonts w:hint="cs"/>
-          <w:b/>
-          <w:bCs/>
-          <w:rtl/>
-          <w:lang w:val="en-US" w:bidi="he-IL"/>
-        </w:rPr>
-        <w:t>:</w:t>
-      </w:r>
-      <w:r>
-        <w:rPr>
-          <w:b/>
-          <w:bCs/>
-          <w:lang w:val="en-US" w:bidi="he-IL"/>
-        </w:rPr>
-        <w:t xml:space="preserve"> </w:t>
-      </w:r>
-      <w:r>
-        <w:rPr>
-          <w:lang w:val="en-US" w:bidi="he-IL"/>
-        </w:rPr>
-        <w:t>Timer object</w:t>
-      </w:r>
-      <w:r>
-        <w:rPr>
-          <w:lang w:val="en-US" w:bidi="he-IL"/>
-        </w:rPr>
-        <w:t xml:space="preserve"> (Action Listener)</w:t>
-      </w:r>
-    </w:p>
-    <w:p>
-      <w:pPr>
-        <w:rPr>
-          <w:lang w:val="en-GB" w:bidi="he-IL"/>
-        </w:rPr>
-      </w:pPr>
-      <w:r>
-        <w:rPr>
-          <w:b/>
-          <w:bCs/>
-          <w:lang w:val="en-US" w:bidi="he-IL"/>
-        </w:rPr>
-        <w:t>How to demo</w:t>
-      </w:r>
-      <w:r>
-        <w:rPr>
-          <w:b/>
-          <w:bCs/>
-          <w:lang w:val="en-GB" w:bidi="he-IL"/>
-        </w:rPr>
-        <w:t xml:space="preserve">: </w:t>
-      </w:r>
-      <w:r>
-        <w:rPr>
-          <w:lang w:val="en-GB" w:bidi="he-IL"/>
-        </w:rPr>
-        <w:t xml:space="preserve">Tracks the time </w:t>
-      </w:r>
-      <w:r>
-        <w:rPr>
-          <w:lang w:val="en-GB" w:bidi="he-IL"/>
-        </w:rPr>
-        <w:t xml:space="preserve">passed in turns and pauses. </w:t>
-      </w:r>
-      <w:r>
-        <w:rPr>
-          <w:lang w:val="en-GB" w:bidi="he-IL"/>
-        </w:rPr>
-        <w:t>When triggered by a mouse click event, stops the countdown.</w:t>
-      </w:r>
-    </w:p>
-    <w:p>
-      <w:pPr>
-        <w:rPr>
-          <w:b/>
-          <w:bCs/>
-          <w:lang w:val="en-US" w:bidi="he-IL"/>
-        </w:rPr>
-      </w:pPr>
-    </w:p>
-    <w:p>
-      <w:pPr>
-        <w:rPr>
-          <w:lang w:val="en-US" w:bidi="he-IL"/>
-        </w:rPr>
-      </w:pPr>
-      <w:r>
-        <w:rPr>
-          <w:b/>
-          <w:bCs/>
-          <w:lang w:val="en-US" w:bidi="he-IL"/>
-        </w:rPr>
-        <w:t xml:space="preserve">Name: </w:t>
-      </w:r>
-      <w:r>
-        <w:rPr>
-          <w:lang w:val="en-GB" w:bidi="he-IL"/>
-        </w:rPr>
-        <w:t xml:space="preserve">Image analysis </w:t>
-      </w:r>
-      <w:r>
-        <w:rPr>
-          <w:lang w:val="en-US" w:bidi="he-IL"/>
-        </w:rPr>
-        <w:t xml:space="preserve">– country mode </w:t>
-      </w:r>
-    </w:p>
-    <w:p>
-      <w:pPr>
-        <w:rPr>
-          <w:lang w:val="en-GB" w:bidi="he-IL"/>
-        </w:rPr>
-      </w:pPr>
-      <w:r>
-        <w:rPr>
-          <w:b/>
-          <w:bCs/>
-          <w:lang w:val="en-GB" w:bidi="he-IL"/>
-        </w:rPr>
-        <w:t xml:space="preserve">How to demo: </w:t>
-      </w:r>
-      <w:r>
-        <w:rPr>
-          <w:lang w:val="en-GB" w:bidi="he-IL"/>
-        </w:rPr>
-        <w:t xml:space="preserve">When </w:t>
-      </w:r>
-      <w:r>
-        <w:rPr>
-          <w:lang w:val="en-GB" w:bidi="he-IL"/>
-        </w:rPr>
-        <w:t>a click</w:t>
-      </w:r>
-      <w:r>
-        <w:rPr>
-          <w:lang w:val="en-GB" w:bidi="he-IL"/>
-        </w:rPr>
-        <w:t xml:space="preserve"> event of the mouse is caught </w:t>
-      </w:r>
-      <w:r>
-        <w:rPr>
-          <w:lang w:val="en-GB" w:bidi="he-IL"/>
-        </w:rPr>
-        <w:t>in this game mode</w:t>
-      </w:r>
-      <w:r>
-        <w:rPr>
-          <w:lang w:val="en-GB" w:bidi="he-IL"/>
-        </w:rPr>
-        <w:t>, the coordinates of the mouse along with the time interval from the timer will be used to identify on which country the mouse has landed</w:t>
-      </w:r>
-      <w:r>
-        <w:rPr>
-          <w:lang w:val="en-GB" w:bidi="he-IL"/>
-        </w:rPr>
-        <w:t xml:space="preserve"> on</w:t>
-      </w:r>
-      <w:r>
-        <w:rPr>
-          <w:lang w:val="en-GB" w:bidi="he-IL"/>
-        </w:rPr>
-        <w:t xml:space="preserve"> and calculate the score. If it matches the clue, points will be awarded based on speed of response. If missed, no points will be awarded.</w:t>
-      </w:r>
-      <w:r>
-        <w:rPr>
-          <w:lang w:val="en-GB" w:bidi="he-IL"/>
-        </w:rPr>
-        <w:t xml:space="preserve"> The score will be sent to be displayed on the intermediatory screen.</w:t>
-      </w:r>
-    </w:p>
-    <w:p>
-      <w:pPr>
-        <w:rPr>
-          <w:lang w:val="en-GB" w:bidi="he-IL"/>
-        </w:rPr>
-      </w:pPr>
-    </w:p>
-    <w:p>
-      <w:pPr>
-        <w:rPr>
-          <w:lang w:val="en-US" w:bidi="he-IL"/>
-        </w:rPr>
-      </w:pPr>
-      <w:r>
-        <w:rPr>
-          <w:b/>
-          <w:bCs/>
-          <w:lang w:val="en-GB" w:bidi="he-IL"/>
-        </w:rPr>
-        <w:t xml:space="preserve">Name: </w:t>
-      </w:r>
-      <w:r>
-        <w:rPr>
-          <w:lang w:val="en-US" w:bidi="he-IL"/>
-        </w:rPr>
-        <w:t>Distance calculation – city mode</w:t>
-      </w:r>
-    </w:p>
-    <w:p>
-      <w:pPr>
-        <w:rPr>
-          <w:lang w:val="en-GB" w:bidi="he-IL"/>
-        </w:rPr>
-      </w:pPr>
-      <w:r>
-        <w:rPr>
-          <w:b/>
-          <w:bCs/>
-          <w:lang w:val="en-US" w:bidi="he-IL"/>
-        </w:rPr>
-        <w:t xml:space="preserve">How to demo: </w:t>
-      </w:r>
-      <w:r>
-        <w:rPr>
-          <w:lang w:val="en-GB" w:bidi="he-IL"/>
-        </w:rPr>
-        <w:t xml:space="preserve">When an event of the mouse is caught </w:t>
-      </w:r>
-      <w:r>
-        <w:rPr>
-          <w:lang w:val="en-GB" w:bidi="he-IL"/>
-        </w:rPr>
-        <w:t xml:space="preserve">in this </w:t>
-      </w:r>
-      <w:r>
-        <w:rPr>
-          <w:lang w:val="en-GB" w:bidi="he-IL"/>
-        </w:rPr>
-        <w:t>game</w:t>
-      </w:r>
-      <w:r>
-        <w:rPr>
-          <w:lang w:val="en-GB" w:bidi="he-IL"/>
-        </w:rPr>
-        <w:t xml:space="preserve"> mode</w:t>
-      </w:r>
-      <w:r>
-        <w:rPr>
-          <w:lang w:val="en-GB" w:bidi="he-IL"/>
-        </w:rPr>
-        <w:t>, the coordinates of the mouse along with the time interval from the timer will be used to calculate distance between the mouse and city of the round</w:t>
-      </w:r>
-      <w:r>
-        <w:rPr>
-          <w:lang w:val="en-GB" w:bidi="he-IL"/>
-        </w:rPr>
-        <w:t xml:space="preserve"> and calculate the score</w:t>
-      </w:r>
-      <w:r>
-        <w:rPr>
-          <w:lang w:val="en-GB" w:bidi="he-IL"/>
-        </w:rPr>
-        <w:t xml:space="preserve">. </w:t>
-      </w:r>
-      <w:r>
-        <w:rPr>
-          <w:lang w:val="en-GB" w:bidi="he-IL"/>
-        </w:rPr>
-        <w:t xml:space="preserve">Points will be awarded based on proximity to the clue and speed of response. </w:t>
-      </w:r>
-      <w:r>
-        <w:rPr>
-          <w:lang w:val="en-GB" w:bidi="he-IL"/>
-        </w:rPr>
-        <w:t>The score will be sent to be displayed on the intermediatory screen.</w:t>
-      </w:r>
-    </w:p>
-    <w:p>
-      <w:pPr>
-        <w:rPr>
-          <w:lang w:val="en-US" w:bidi="he-IL"/>
-        </w:rPr>
-      </w:pPr>
-      <w:r>
-        <w:rPr>
-          <w:lang w:val="en-US" w:bidi="he-IL"/>
-        </w:rPr>
-        <w:t xml:space="preserve"> </w:t>
-      </w:r>
-    </w:p>
-    <w:p>
-      <w:pPr>
-        <w:rPr>
-          <w:lang w:val="en-US" w:bidi="he-IL"/>
-        </w:rPr>
-      </w:pPr>
-      <w:r>
-        <w:rPr>
-          <w:b/>
-          <w:bCs/>
-          <w:lang w:val="en-US" w:bidi="he-IL"/>
-        </w:rPr>
-        <w:t xml:space="preserve">Name: </w:t>
-      </w:r>
-      <w:r>
-        <w:rPr>
-          <w:lang w:val="en-US" w:bidi="he-IL"/>
-        </w:rPr>
-        <w:t>Game over screen</w:t>
-      </w:r>
-    </w:p>
-    <w:p>
-      <w:pPr>
-        <w:rPr>
-          <w:lang w:val="en-US" w:bidi="he-IL"/>
-        </w:rPr>
-      </w:pPr>
-      <w:r>
-        <w:rPr>
-          <w:b/>
-          <w:bCs/>
-          <w:lang w:val="en-US" w:bidi="he-IL"/>
-        </w:rPr>
-        <w:t xml:space="preserve">How to demo: </w:t>
-      </w:r>
-      <w:r>
-        <w:rPr>
-          <w:lang w:val="en-US" w:bidi="he-IL"/>
-        </w:rPr>
-        <w:t>After all rounds are over the last screen loads</w:t>
-      </w:r>
-      <w:r>
-        <w:rPr>
-          <w:lang w:val="en-US" w:bidi="he-IL"/>
-        </w:rPr>
-        <w:t xml:space="preserve"> automatically</w:t>
-      </w:r>
-      <w:r>
-        <w:rPr>
-          <w:lang w:val="en-US" w:bidi="he-IL"/>
-        </w:rPr>
-        <w:t xml:space="preserve"> containing a</w:t>
-      </w:r>
-      <w:r>
-        <w:rPr>
-          <w:lang w:val="en-US" w:bidi="he-IL"/>
-        </w:rPr>
-        <w:t xml:space="preserve"> </w:t>
-      </w:r>
-      <w:r>
-        <w:rPr>
-          <w:lang w:val="en-US" w:bidi="he-IL"/>
-        </w:rPr>
-        <w:t>overall score</w:t>
-      </w:r>
-      <w:r>
-        <w:rPr>
-          <w:lang w:val="en-US" w:bidi="he-IL"/>
-        </w:rPr>
-        <w:t>s</w:t>
-      </w:r>
-      <w:r>
-        <w:rPr>
-          <w:lang w:val="en-US" w:bidi="he-IL"/>
-        </w:rPr>
-        <w:t xml:space="preserve"> for both players</w:t>
-      </w:r>
-      <w:r>
-        <w:rPr>
-          <w:lang w:val="en-US" w:bidi="he-IL"/>
-        </w:rPr>
-        <w:t>.</w:t>
-      </w:r>
-    </w:p>
-    <w:p>
-      <w:pPr>
-        <w:rPr>
-          <w:b/>
-          <w:bCs/>
-          <w:lang w:val="en-GB" w:bidi="he-IL"/>
-        </w:rPr>
-      </w:pPr>
-    </w:p>
-    <w:p>
-      <w:pPr>
-        <w:rPr>
-          <w:b/>
-          <w:bCs/>
-          <w:lang w:val="en-GB" w:bidi="he-IL"/>
-        </w:rPr>
-      </w:pPr>
-    </w:p>
-    <w:p>
-      <w:pPr>
-        <w:rPr>
-          <w:b/>
-          <w:bCs/>
-          <w:lang w:val="en-GB" w:bidi="he-IL"/>
-        </w:rPr>
-      </w:pPr>
-    </w:p>
-    <w:p>
-      <w:pPr>
-        <w:rPr>
-          <w:lang w:val="en-GB" w:bidi="he-IL"/>
-        </w:rPr>
-      </w:pPr>
-      <w:r>
-        <w:rPr>
-          <w:b/>
-          <w:bCs/>
+          <w:lang w:val="en-GB" w:bidi="he-IL"/>
+        </w:rPr>
+        <w:t>Amongst these sources was also an interactive tutorial, which one can follow to create a basic program and learn to create, populate, edit and query a</w:t>
+      </w:r>
+      <w:r>
+        <w:rPr>
+          <w:lang w:val="en-GB" w:bidi="he-IL"/>
+        </w:rPr>
+        <w:t>n h2 database.</w:t>
+      </w:r>
+    </w:p>
+    <w:p>
+      <w:pPr>
+        <w:rPr>
+          <w:lang w:val="en-US"/>
+        </w:rPr>
+      </w:pPr>
+      <w:r>
+        <w:rPr>
+          <w:lang w:val="en-GB" w:bidi="he-IL"/>
+        </w:rPr>
+        <w:t xml:space="preserve">Once a basic program to test database functionality was created (which is not a part of this </w:t>
+      </w:r>
+      <w:r>
+        <w:rPr>
+          <w:lang w:val="en-GB" w:bidi="he-IL"/>
+        </w:rPr>
+        <w:t xml:space="preserve">project, so will not be submitted), </w:t>
+      </w:r>
+      <w:r>
+        <w:rPr>
+          <w:lang w:val="en-GB" w:bidi="he-IL"/>
+        </w:rPr>
+        <w:t xml:space="preserve">a prototype database was created with the </w:t>
+      </w:r>
+      <w:r>
+        <w:rPr>
           <w:lang w:val="en-GB" w:bidi="he-IL"/>
         </w:rPr>
         <w:lastRenderedPageBreak/>
-        <w:t>Name:</w:t>
-      </w:r>
-      <w:r>
-        <w:rPr>
-          <w:lang w:val="en-GB" w:bidi="he-IL"/>
-        </w:rPr>
-        <w:t xml:space="preserve"> player object </w:t>
-      </w:r>
-    </w:p>
-    <w:p>
-      <w:pPr>
-        <w:rPr>
-          <w:lang w:val="en-GB"/>
-        </w:rPr>
-      </w:pPr>
-      <w:r>
-        <w:rPr>
-          <w:b/>
-          <w:bCs/>
-          <w:lang w:val="en-US" w:bidi="he-IL"/>
-        </w:rPr>
-        <w:t>How to demo:</w:t>
-      </w:r>
-      <w:r>
-        <w:rPr>
-          <w:lang w:val="en-US" w:bidi="he-IL"/>
-        </w:rPr>
-        <w:t xml:space="preserve"> At the start of the game, each player could choose their name</w:t>
-      </w:r>
-      <w:r>
-        <w:rPr>
-          <w:lang w:val="en-US" w:bidi="he-IL"/>
-        </w:rPr>
-        <w:t xml:space="preserve">. </w:t>
-      </w:r>
-      <w:r>
-        <w:rPr>
-          <w:lang w:val="en-US" w:bidi="he-IL"/>
-        </w:rPr>
-        <w:t>During each of the players turns in the game, no matter the mode,</w:t>
-      </w:r>
-      <w:r>
-        <w:rPr>
-          <w:lang w:val="en-US" w:bidi="he-IL"/>
-        </w:rPr>
-        <w:t xml:space="preserve"> scores will be added to the list of scores of each player</w:t>
-      </w:r>
-      <w:r>
-        <w:rPr>
-          <w:lang w:val="en-US" w:bidi="he-IL"/>
-        </w:rPr>
-        <w:t xml:space="preserve">. </w:t>
-      </w:r>
-      <w:r>
-        <w:rPr>
-          <w:lang w:val="en-US" w:bidi="he-IL"/>
-        </w:rPr>
-        <w:t>At</w:t>
-      </w:r>
-      <w:r>
-        <w:rPr>
-          <w:lang w:val="en-US" w:bidi="he-IL"/>
-        </w:rPr>
-        <w:t xml:space="preserve"> the end screen of the game, </w:t>
-      </w:r>
-      <w:r>
-        <w:rPr>
-          <w:lang w:val="en-US" w:bidi="he-IL"/>
-        </w:rPr>
-        <w:t>the overall score of each player will be displayed.</w:t>
-      </w:r>
-    </w:p>
-    <w:p>
-      <w:pPr>
-        <w:rPr>
-          <w:lang w:val="en-GB" w:bidi="he-IL"/>
-        </w:rPr>
-      </w:pPr>
-    </w:p>
-    <w:p>
-      <w:pPr>
-        <w:rPr>
-          <w:lang w:val="en-US" w:bidi="he-IL"/>
-        </w:rPr>
-      </w:pPr>
-    </w:p>
-    <w:p>
-      <w:pPr>
-        <w:rPr>
-          <w:b/>
-          <w:bCs/>
-          <w:lang w:val="en-GB" w:bidi="he-IL"/>
-        </w:rPr>
-      </w:pPr>
-      <w:r>
-        <w:rPr>
-          <w:b/>
-          <w:bCs/>
-          <w:lang w:val="en-GB" w:bidi="he-IL"/>
-        </w:rPr>
-        <w:t>Integrated learning concepts:</w:t>
-      </w:r>
-    </w:p>
-    <w:p>
-      <w:pPr>
-        <w:rPr>
-          <w:lang w:val="en-GB" w:bidi="he-IL"/>
-        </w:rPr>
-      </w:pPr>
-      <w:r>
-        <w:rPr>
-          <w:b/>
-          <w:bCs/>
-          <w:lang w:val="en-GB" w:bidi="he-IL"/>
-        </w:rPr>
-        <w:t xml:space="preserve">File management: </w:t>
-      </w:r>
-      <w:r>
-        <w:rPr>
-          <w:lang w:val="en-GB" w:bidi="he-IL"/>
-        </w:rPr>
-        <w:t>Data will be read from the files – cities name file, images of flag, coordinates of cities. Data will also include file locations necessary for the game to be played, or locations to create files if necessary.</w:t>
+        <w:t xml:space="preserve">specific tables necessary for the game, </w:t>
+      </w:r>
+      <w:r>
+        <w:rPr>
+          <w:lang w:val="en-GB" w:bidi="he-IL"/>
+        </w:rPr>
+        <w:t xml:space="preserve">and all queries used to populate it were saved </w:t>
+      </w:r>
+      <w:r>
+        <w:rPr>
+          <w:lang w:val="en-GB" w:bidi="he-IL"/>
+        </w:rPr>
+        <w:t>in</w:t>
+      </w:r>
+      <w:r>
+        <w:rPr>
+          <w:lang w:val="en-GB" w:bidi="he-IL"/>
+        </w:rPr>
+        <w:t xml:space="preserve"> the </w:t>
+      </w:r>
+      <w:r>
+        <w:rPr>
+          <w:lang w:val="en-US"/>
+        </w:rPr>
+        <w:t>populate_db_queries</w:t>
+      </w:r>
+      <w:r>
+        <w:rPr>
+          <w:lang w:val="en-US"/>
+        </w:rPr>
+        <w:t>.txt</w:t>
+      </w:r>
+      <w:r>
+        <w:rPr>
+          <w:lang w:val="en-US"/>
+        </w:rPr>
+        <w:t xml:space="preserve"> file.</w:t>
+      </w:r>
+    </w:p>
+    <w:p>
+      <w:pPr>
+        <w:rPr>
+          <w:lang w:val="en-US"/>
+        </w:rPr>
+      </w:pPr>
+      <w:r>
+        <w:rPr>
+          <w:lang w:val="en-US"/>
+        </w:rPr>
+        <w:t xml:space="preserve">Then, </w:t>
+      </w:r>
+      <w:r>
+        <w:rPr>
+          <w:lang w:val="en-US"/>
+        </w:rPr>
+        <w:t>to</w:t>
+      </w:r>
+      <w:r>
+        <w:rPr>
+          <w:lang w:val="en-US"/>
+        </w:rPr>
+        <w:t xml:space="preserve"> properly store and access the information in the database, a deeper understanding of the datatypes used in databases was needed, s</w:t>
+      </w:r>
+      <w:r>
+        <w:rPr>
+          <w:lang w:val="en-US"/>
+        </w:rPr>
+        <w:t xml:space="preserve">o more specific research was done on that topic. </w:t>
+      </w:r>
+    </w:p>
+    <w:p>
+      <w:pPr>
+        <w:rPr>
+          <w:lang w:val="en-US"/>
+        </w:rPr>
+      </w:pPr>
+      <w:r>
+        <w:rPr>
+          <w:lang w:val="en-US"/>
+        </w:rPr>
+        <w:t xml:space="preserve">After the </w:t>
+      </w:r>
+      <w:r>
+        <w:rPr>
+          <w:lang w:val="en-US"/>
+        </w:rPr>
+        <w:t xml:space="preserve">tables and information were fully constructed, the last step was learning how to </w:t>
+      </w:r>
+      <w:r>
+        <w:rPr>
+          <w:lang w:val="en-US"/>
+        </w:rPr>
+        <w:t xml:space="preserve">use the Resultset type, the </w:t>
+      </w:r>
+      <w:proofErr w:type="gramStart"/>
+      <w:r>
+        <w:rPr>
+          <w:lang w:val="en-US"/>
+        </w:rPr>
+        <w:t>type</w:t>
+      </w:r>
+      <w:proofErr w:type="gramEnd"/>
+      <w:r>
+        <w:rPr>
+          <w:lang w:val="en-US"/>
+        </w:rPr>
+        <w:t xml:space="preserve"> java uses to store database query results. </w:t>
+      </w:r>
+    </w:p>
+    <w:p>
+      <w:pPr>
+        <w:rPr>
+          <w:lang w:val="en-US"/>
+        </w:rPr>
+      </w:pPr>
+      <w:r>
+        <w:rPr>
+          <w:lang w:val="en-US"/>
+        </w:rPr>
+        <w:t xml:space="preserve">Lastly, </w:t>
+      </w:r>
+      <w:r>
+        <w:rPr>
+          <w:lang w:val="en-US"/>
+        </w:rPr>
+        <w:t xml:space="preserve">some more research was done on SQL command and query syntax, using </w:t>
+      </w:r>
+      <w:r>
+        <w:rPr>
+          <w:lang w:val="en-US"/>
+        </w:rPr>
+        <w:t>w3schools as well as a fun online game.</w:t>
+      </w:r>
+    </w:p>
+    <w:p>
+      <w:pPr>
+        <w:rPr>
+          <w:lang w:val="en-US"/>
+        </w:rPr>
+      </w:pPr>
+      <w:r>
+        <w:rPr>
+          <w:lang w:val="en-US"/>
+        </w:rPr>
+        <w:t xml:space="preserve">After all necessary topics were covered (creation of databases and tables, connecting to a database (and allowing multiple connections at once), population of DB tables, editing and removal of entries, </w:t>
+      </w:r>
+      <w:r>
+        <w:rPr>
+          <w:lang w:val="en-US"/>
+        </w:rPr>
+        <w:t xml:space="preserve">SQL querying, database types and management of </w:t>
+      </w:r>
+      <w:r>
+        <w:rPr>
+          <w:lang w:val="en-US"/>
+        </w:rPr>
+        <w:t>R</w:t>
+      </w:r>
+      <w:r>
+        <w:rPr>
+          <w:lang w:val="en-US"/>
+        </w:rPr>
+        <w:t xml:space="preserve">esultset objects),  </w:t>
+      </w:r>
+      <w:r>
+        <w:rPr>
+          <w:lang w:val="en-US"/>
+        </w:rPr>
+        <w:t xml:space="preserve">a class called DBmanager was written, to contain all database related actions, </w:t>
+      </w:r>
+      <w:r>
+        <w:rPr>
+          <w:lang w:val="en-US"/>
+        </w:rPr>
+        <w:t>such as data retrieval and correlation (get city by id, get coordinate by name).</w:t>
+      </w:r>
+    </w:p>
+    <w:p>
+      <w:pPr>
+        <w:rPr>
+          <w:lang w:val="en-US"/>
+        </w:rPr>
+      </w:pPr>
+      <w:r>
+        <w:rPr>
+          <w:lang w:val="en-US"/>
+        </w:rPr>
+        <w:t>The database itself contains 2 tables:</w:t>
+      </w:r>
+    </w:p>
+    <w:p>
+      <w:pPr>
+        <w:rPr>
+          <w:lang w:val="en-US"/>
+        </w:rPr>
+      </w:pPr>
+      <w:r>
+        <w:rPr>
+          <w:lang w:val="en-US"/>
+        </w:rPr>
+        <w:t xml:space="preserve">Cities – </w:t>
+      </w:r>
+      <w:r>
+        <w:rPr>
+          <w:lang w:val="en-US"/>
+        </w:rPr>
+        <w:t>93 total entries, each with a numeric id, name of a city, its latitude and longitude, and its country.</w:t>
+      </w:r>
+    </w:p>
+    <w:p>
+      <w:pPr>
+        <w:rPr>
+          <w:lang w:val="en-US"/>
+        </w:rPr>
+      </w:pPr>
+      <w:r>
+        <w:rPr>
+          <w:lang w:val="en-US"/>
+        </w:rPr>
+        <w:t xml:space="preserve">Country_colors – 93 total entries, each with a numeric id, name of a country, and its color in the backend map </w:t>
+      </w:r>
+      <w:r>
+        <w:rPr>
+          <w:lang w:val="en-US"/>
+        </w:rPr>
+        <w:t>broken into RGB values.</w:t>
       </w:r>
     </w:p>
     <w:p>
@@ -1216,49 +1469,74 @@
         <w:rPr>
           <w:lang w:val="en-GB" w:bidi="he-IL"/>
         </w:rPr>
-        <w:t xml:space="preserve">Using the </w:t>
-      </w:r>
-      <w:r>
-        <w:rPr>
-          <w:lang w:val="en-GB" w:bidi="he-IL"/>
-        </w:rPr>
-        <w:t>r</w:t>
-      </w:r>
-      <w:r>
-        <w:rPr>
-          <w:lang w:val="en-GB" w:bidi="he-IL"/>
-        </w:rPr>
-        <w:t xml:space="preserve">esource website along with the </w:t>
-      </w:r>
-      <w:r>
-        <w:rPr>
-          <w:lang w:val="en-GB" w:bidi="he-IL"/>
-        </w:rPr>
-        <w:t xml:space="preserve">commands </w:t>
-      </w:r>
-      <w:r>
-        <w:rPr>
-          <w:lang w:val="en-GB" w:bidi="he-IL"/>
-        </w:rPr>
-        <w:t>practice website, we learned</w:t>
-      </w:r>
-      <w:r>
-        <w:rPr>
-          <w:lang w:val="en-GB" w:bidi="he-IL"/>
-        </w:rPr>
-        <w:t xml:space="preserve"> </w:t>
-      </w:r>
-      <w:r>
-        <w:rPr>
-          <w:lang w:val="en-GB" w:bidi="he-IL"/>
-        </w:rPr>
-        <w:t xml:space="preserve">basic and all necessary commands in order to be able to </w:t>
-      </w:r>
-      <w:r>
-        <w:rPr>
-          <w:lang w:val="en-GB" w:bidi="he-IL"/>
-        </w:rPr>
-        <w:t>collaboratively work on the same project and track changes. Using branching, each one of us was able to focus on their on part while still updating the other, using push-pull commands to the origin. During the learning process, we explored the previous commits we made due to changes and bugs. We merged into the main branch a few times when full tested code was finished. As part of the development, we frequently switched branches to learn, test, improve and integrate each other’s work.</w:t>
+        <w:t xml:space="preserve">Using the resource website along with the commands practice website, we learned basic and all necessary commands </w:t>
+      </w:r>
+      <w:r>
+        <w:rPr>
+          <w:lang w:val="en-GB" w:bidi="he-IL"/>
+        </w:rPr>
+        <w:t>to</w:t>
+      </w:r>
+      <w:r>
+        <w:rPr>
+          <w:lang w:val="en-GB" w:bidi="he-IL"/>
+        </w:rPr>
+        <w:t xml:space="preserve"> be able to collaboratively work on the same project and track changes. </w:t>
+      </w:r>
+    </w:p>
+    <w:p>
+      <w:pPr>
+        <w:rPr>
+          <w:lang w:val="en-GB" w:bidi="he-IL"/>
+        </w:rPr>
+      </w:pPr>
+      <w:r>
+        <w:rPr>
+          <w:lang w:val="en-GB" w:bidi="he-IL"/>
+        </w:rPr>
+        <w:t xml:space="preserve">Using branching, </w:t>
+      </w:r>
+      <w:r>
+        <w:rPr>
+          <w:lang w:val="en-GB" w:bidi="he-IL"/>
+        </w:rPr>
+        <w:t xml:space="preserve">we were able to </w:t>
+      </w:r>
+      <w:r>
+        <w:rPr>
+          <w:lang w:val="en-GB" w:bidi="he-IL"/>
+        </w:rPr>
+        <w:t>simultaneously</w:t>
+      </w:r>
+      <w:r>
+        <w:rPr>
+          <w:lang w:val="en-GB" w:bidi="he-IL"/>
+        </w:rPr>
+        <w:t xml:space="preserve"> work on our </w:t>
+      </w:r>
+      <w:r>
+        <w:rPr>
+          <w:lang w:val="en-GB" w:bidi="he-IL"/>
+        </w:rPr>
+        <w:t xml:space="preserve">tasks, </w:t>
+      </w:r>
+      <w:r>
+        <w:rPr>
+          <w:lang w:val="en-GB" w:bidi="he-IL"/>
+        </w:rPr>
+        <w:t>while still updating the other, using push-pull commands to the origin</w:t>
+      </w:r>
+      <w:r>
+        <w:rPr>
+          <w:lang w:val="en-GB" w:bidi="he-IL"/>
+        </w:rPr>
+        <w:t>, sharing a base set of code</w:t>
+      </w:r>
+      <w:r>
+        <w:rPr>
+          <w:lang w:val="en-GB" w:bidi="he-IL"/>
+        </w:rPr>
+        <w:t>. During the learning process, we explored the previous commits we made due to changes and bugs. We merged into the main branch a few times when full tested code was finished. As part of the development, we frequently switched branches to learn, test, improve and integrate each other’s work.</w:t>
       </w:r>
     </w:p>
     <w:p>
@@ -1289,13 +1567,7 @@
         <w:rPr>
           <w:lang w:val="en-GB" w:bidi="he-IL"/>
         </w:rPr>
-        <w:t xml:space="preserve">git commit </w:t>
-      </w:r>
-      <w:r>
-        <w:rPr>
-          <w:lang w:val="en-GB" w:bidi="he-IL"/>
-        </w:rPr>
-        <w:t>(-a -m)</w:t>
+        <w:t>git commit (-a -m)</w:t>
       </w:r>
     </w:p>
     <w:p>
@@ -1313,8 +1585,16 @@
         <w:rPr>
           <w:lang w:val="en-GB" w:bidi="he-IL"/>
         </w:rPr>
-        <w:t>git add</w:t>
-      </w:r>
+        <w:t xml:space="preserve">git </w:t>
+      </w:r>
+      <w:proofErr w:type="gramStart"/>
+      <w:r>
+        <w:rPr>
+          <w:lang w:val="en-GB" w:bidi="he-IL"/>
+        </w:rPr>
+        <w:t>add</w:t>
+      </w:r>
+      <w:proofErr w:type="gramEnd"/>
     </w:p>
     <w:p>
       <w:pPr>
@@ -1349,6 +1629,7 @@
         <w:rPr>
           <w:lang w:val="en-GB" w:bidi="he-IL"/>
         </w:rPr>
+        <w:lastRenderedPageBreak/>
         <w:t>git status</w:t>
       </w:r>
     </w:p>
@@ -1367,7 +1648,7 @@
         <w:rPr>
           <w:lang w:val="en-GB" w:bidi="he-IL"/>
         </w:rPr>
-        <w:t xml:space="preserve">git push origin </w:t>
+        <w:t xml:space="preserve">git push </w:t>
       </w:r>
     </w:p>
     <w:p>
@@ -1385,7 +1666,7 @@
         <w:rPr>
           <w:lang w:val="en-GB" w:bidi="he-IL"/>
         </w:rPr>
-        <w:t xml:space="preserve">git fetch origin </w:t>
+        <w:t xml:space="preserve">git fetch </w:t>
       </w:r>
     </w:p>
     <w:p>
@@ -1403,7 +1684,21 @@
         <w:rPr>
           <w:lang w:val="en-GB" w:bidi="he-IL"/>
         </w:rPr>
-        <w:t>git pull origin</w:t>
+        <w:t xml:space="preserve">git </w:t>
+      </w:r>
+      <w:proofErr w:type="gramStart"/>
+      <w:r>
+        <w:rPr>
+          <w:lang w:val="en-GB" w:bidi="he-IL"/>
+        </w:rPr>
+        <w:t>pull</w:t>
+      </w:r>
+      <w:proofErr w:type="gramEnd"/>
+      <w:r>
+        <w:rPr>
+          <w:lang w:val="en-GB" w:bidi="he-IL"/>
+        </w:rPr>
+        <w:t xml:space="preserve"> </w:t>
       </w:r>
     </w:p>
     <w:p>
@@ -1421,13 +1716,7 @@
         <w:rPr>
           <w:lang w:val="en-GB" w:bidi="he-IL"/>
         </w:rPr>
-        <w:t xml:space="preserve">git checkout </w:t>
-      </w:r>
-      <w:r>
-        <w:rPr>
-          <w:lang w:val="en-GB" w:bidi="he-IL"/>
-        </w:rPr>
-        <w:t>(-f)</w:t>
+        <w:t>git checkout (-f)</w:t>
       </w:r>
     </w:p>
     <w:p>
@@ -1492,6 +1781,24 @@
           <w:numId w:val="5"/>
         </w:numPr>
         <w:rPr>
+          <w:lang w:val="en-GB" w:bidi="he-IL"/>
+        </w:rPr>
+      </w:pPr>
+      <w:r>
+        <w:rPr>
+          <w:lang w:val="en-GB" w:bidi="he-IL"/>
+        </w:rPr>
+        <w:t>git stash pop</w:t>
+      </w:r>
+    </w:p>
+    <w:p>
+      <w:pPr>
+        <w:pStyle w:val="ListParagraph"/>
+        <w:numPr>
+          <w:ilvl w:val="0"/>
+          <w:numId w:val="5"/>
+        </w:numPr>
+        <w:rPr>
           <w:rtl/>
           <w:lang w:val="en-GB" w:bidi="he-IL"/>
         </w:rPr>
@@ -1500,8 +1807,983 @@
         <w:rPr>
           <w:lang w:val="en-GB" w:bidi="he-IL"/>
         </w:rPr>
-        <w:t>git stash pop</w:t>
-      </w:r>
+        <w:t>git reset</w:t>
+      </w:r>
+    </w:p>
+    <w:p>
+      <w:pPr>
+        <w:rPr>
+          <w:lang w:val="en-US"/>
+        </w:rPr>
+      </w:pPr>
+    </w:p>
+    <w:p>
+      <w:pPr>
+        <w:rPr>
+          <w:lang w:val="en-US"/>
+        </w:rPr>
+      </w:pPr>
+      <w:r>
+        <w:rPr>
+          <w:lang w:val="en-US"/>
+        </w:rPr>
+        <w:t>Backlog Items</w:t>
+      </w:r>
+      <w:r>
+        <w:rPr>
+          <w:lang w:val="en-US"/>
+        </w:rPr>
+        <w:t xml:space="preserve"> and their implementation</w:t>
+      </w:r>
+      <w:r>
+        <w:rPr>
+          <w:lang w:val="en-US"/>
+        </w:rPr>
+        <w:t xml:space="preserve"> (sorted by development significance):</w:t>
+      </w:r>
+    </w:p>
+    <w:p>
+      <w:pPr>
+        <w:rPr>
+          <w:lang w:val="en-US"/>
+        </w:rPr>
+      </w:pPr>
+      <w:r>
+        <w:rPr>
+          <w:b/>
+          <w:bCs/>
+          <w:lang w:val="en-US"/>
+        </w:rPr>
+        <w:t xml:space="preserve">Name: </w:t>
+      </w:r>
+      <w:r>
+        <w:rPr>
+          <w:lang w:val="en-US"/>
+        </w:rPr>
+        <w:t>Data storage and access</w:t>
+      </w:r>
+    </w:p>
+    <w:p>
+      <w:pPr>
+        <w:spacing w:after="0"/>
+        <w:rPr>
+          <w:lang w:val="en-GB"/>
+        </w:rPr>
+      </w:pPr>
+      <w:r>
+        <w:rPr>
+          <w:b/>
+          <w:bCs/>
+          <w:lang w:val="en-US"/>
+        </w:rPr>
+        <w:t>How to demo:</w:t>
+      </w:r>
+      <w:r>
+        <w:rPr>
+          <w:b/>
+          <w:bCs/>
+          <w:lang w:val="en-GB"/>
+        </w:rPr>
+        <w:t xml:space="preserve"> </w:t>
+      </w:r>
+      <w:r>
+        <w:rPr>
+          <w:lang w:val="en-GB"/>
+        </w:rPr>
+        <w:t xml:space="preserve">files containing space delimited data. </w:t>
+      </w:r>
+      <w:r>
+        <w:rPr>
+          <w:lang w:val="en-GB"/>
+        </w:rPr>
+        <w:t>D</w:t>
+      </w:r>
+      <w:r>
+        <w:rPr>
+          <w:lang w:val="en-GB"/>
+        </w:rPr>
+        <w:t xml:space="preserve">ata includes city names, locations, flag image file locations and country. </w:t>
+      </w:r>
+      <w:r>
+        <w:rPr>
+          <w:lang w:val="en-GB"/>
+        </w:rPr>
+        <w:t>D</w:t>
+      </w:r>
+      <w:r>
+        <w:rPr>
+          <w:lang w:val="en-GB"/>
+        </w:rPr>
+        <w:t>uring program execution, necessary data will be queried from the relevant files.</w:t>
+      </w:r>
+    </w:p>
+    <w:p>
+      <w:pPr>
+        <w:rPr>
+          <w:lang w:val="en-GB"/>
+        </w:rPr>
+      </w:pPr>
+    </w:p>
+    <w:p>
+      <w:pPr>
+        <w:rPr>
+          <w:lang w:val="en-GB"/>
+        </w:rPr>
+      </w:pPr>
+      <w:r>
+        <w:rPr>
+          <w:b/>
+          <w:bCs/>
+          <w:lang w:val="en-GB"/>
+        </w:rPr>
+        <w:t xml:space="preserve">Name: </w:t>
+      </w:r>
+      <w:r>
+        <w:rPr>
+          <w:lang w:val="en-GB"/>
+        </w:rPr>
+        <w:t xml:space="preserve">Render game </w:t>
+      </w:r>
+      <w:r>
+        <w:rPr>
+          <w:lang w:val="en-GB"/>
+        </w:rPr>
+        <w:t>screen</w:t>
+      </w:r>
+      <w:r>
+        <w:rPr>
+          <w:lang w:val="en-GB"/>
+        </w:rPr>
+        <w:t xml:space="preserve"> </w:t>
+      </w:r>
+    </w:p>
+    <w:p>
+      <w:pPr>
+        <w:rPr>
+          <w:lang w:val="en-GB"/>
+        </w:rPr>
+      </w:pPr>
+      <w:r>
+        <w:rPr>
+          <w:b/>
+          <w:bCs/>
+          <w:lang w:val="en-GB"/>
+        </w:rPr>
+        <w:t>How to demo:</w:t>
+      </w:r>
+      <w:r>
+        <w:rPr>
+          <w:lang w:val="en-GB"/>
+        </w:rPr>
+        <w:t xml:space="preserve"> Load the 4 elements to the new window – the world map as an image, a timer, the name of the current player, and the name of the location to find. Can be resized when window resolution is changed.</w:t>
+      </w:r>
+    </w:p>
+    <w:p>
+      <w:pPr>
+        <w:rPr>
+          <w:lang w:val="en-US"/>
+        </w:rPr>
+      </w:pPr>
+    </w:p>
+    <w:p>
+      <w:pPr>
+        <w:rPr>
+          <w:lang w:val="en-US" w:bidi="he-IL"/>
+        </w:rPr>
+      </w:pPr>
+      <w:r>
+        <w:rPr>
+          <w:b/>
+          <w:bCs/>
+          <w:lang w:val="en-US" w:bidi="he-IL"/>
+        </w:rPr>
+        <w:t xml:space="preserve">Name: </w:t>
+      </w:r>
+      <w:r>
+        <w:rPr>
+          <w:lang w:val="en-US" w:bidi="he-IL"/>
+        </w:rPr>
+        <w:t>Mouse object</w:t>
+      </w:r>
+      <w:r>
+        <w:rPr>
+          <w:lang w:val="en-US" w:bidi="he-IL"/>
+        </w:rPr>
+        <w:t xml:space="preserve"> (implemented in the map screen)</w:t>
+      </w:r>
+    </w:p>
+    <w:p>
+      <w:pPr>
+        <w:rPr>
+          <w:lang w:val="en-GB" w:bidi="he-IL"/>
+        </w:rPr>
+      </w:pPr>
+      <w:r>
+        <w:rPr>
+          <w:b/>
+          <w:bCs/>
+          <w:lang w:val="en-US" w:bidi="he-IL"/>
+        </w:rPr>
+        <w:t>How to demo:</w:t>
+      </w:r>
+      <w:r>
+        <w:rPr>
+          <w:b/>
+          <w:bCs/>
+          <w:lang w:val="en-GB" w:bidi="he-IL"/>
+        </w:rPr>
+        <w:t xml:space="preserve"> </w:t>
+      </w:r>
+      <w:r>
+        <w:rPr>
+          <w:lang w:val="en-GB" w:bidi="he-IL"/>
+        </w:rPr>
+        <w:t>During the game, a click on the screen will stop the timer and initiate score calculation with the coordinates of the clicking action.</w:t>
+      </w:r>
+    </w:p>
+    <w:p>
+      <w:pPr>
+        <w:rPr>
+          <w:lang w:val="en-GB" w:bidi="he-IL"/>
+        </w:rPr>
+      </w:pPr>
+    </w:p>
+    <w:p>
+      <w:pPr>
+        <w:rPr>
+          <w:lang w:val="en-US"/>
+        </w:rPr>
+      </w:pPr>
+      <w:r>
+        <w:rPr>
+          <w:b/>
+          <w:bCs/>
+          <w:lang w:val="en-US"/>
+        </w:rPr>
+        <w:t xml:space="preserve">Name: </w:t>
+      </w:r>
+      <w:r>
+        <w:rPr>
+          <w:lang w:val="en-US"/>
+        </w:rPr>
+        <w:t>Start</w:t>
+      </w:r>
+      <w:r>
+        <w:rPr>
+          <w:lang w:val="en-US"/>
+        </w:rPr>
+        <w:t xml:space="preserve"> </w:t>
+      </w:r>
+      <w:r>
+        <w:rPr>
+          <w:lang w:val="en-US"/>
+        </w:rPr>
+        <w:t>(mode s</w:t>
+      </w:r>
+      <w:r>
+        <w:rPr>
+          <w:lang w:val="en-US"/>
+        </w:rPr>
+        <w:t>election</w:t>
+      </w:r>
+      <w:r>
+        <w:rPr>
+          <w:lang w:val="en-US"/>
+        </w:rPr>
+        <w:t>)</w:t>
+      </w:r>
+      <w:r>
+        <w:rPr>
+          <w:lang w:val="en-US"/>
+        </w:rPr>
+        <w:t xml:space="preserve"> Screen</w:t>
+      </w:r>
+    </w:p>
+    <w:p>
+      <w:pPr>
+        <w:rPr>
+          <w:lang w:val="en-US"/>
+        </w:rPr>
+      </w:pPr>
+      <w:r>
+        <w:rPr>
+          <w:b/>
+          <w:bCs/>
+          <w:lang w:val="en-US"/>
+        </w:rPr>
+        <w:t xml:space="preserve">How to demo: </w:t>
+      </w:r>
+      <w:r>
+        <w:rPr>
+          <w:lang w:val="en-US"/>
+        </w:rPr>
+        <w:t xml:space="preserve">Render a screen with </w:t>
+      </w:r>
+      <w:r>
+        <w:rPr>
+          <w:lang w:val="en-US"/>
+        </w:rPr>
+        <w:t xml:space="preserve">2 text areas for the players’ names and radio </w:t>
+      </w:r>
+      <w:r>
+        <w:rPr>
+          <w:lang w:val="en-US"/>
+        </w:rPr>
+        <w:t>buttons representing the different game modes</w:t>
+      </w:r>
+      <w:r>
+        <w:rPr>
+          <w:lang w:val="en-US"/>
+        </w:rPr>
+        <w:t>, as well as a start button. Until the start button is pressed, the players can freely edit the name and pick a mode.</w:t>
+      </w:r>
+    </w:p>
+    <w:p>
+      <w:pPr>
+        <w:rPr>
+          <w:lang w:val="en-US"/>
+        </w:rPr>
+      </w:pPr>
+      <w:r>
+        <w:rPr>
+          <w:lang w:val="en-US"/>
+        </w:rPr>
+        <w:t>Pressing the start button</w:t>
+      </w:r>
+      <w:r>
+        <w:rPr>
+          <w:lang w:val="en-US"/>
+        </w:rPr>
+        <w:t xml:space="preserve"> will transfer you to the </w:t>
+      </w:r>
+      <w:r>
+        <w:rPr>
+          <w:lang w:val="en-US"/>
+        </w:rPr>
+        <w:t>main</w:t>
+      </w:r>
+      <w:r>
+        <w:rPr>
+          <w:lang w:val="en-US"/>
+        </w:rPr>
+        <w:t xml:space="preserve"> game</w:t>
+      </w:r>
+      <w:r>
+        <w:rPr>
+          <w:lang w:val="en-US"/>
+        </w:rPr>
+        <w:t xml:space="preserve"> screen according to the last values</w:t>
+      </w:r>
+      <w:r>
+        <w:rPr>
+          <w:lang w:val="en-US"/>
+        </w:rPr>
+        <w:t>.</w:t>
+      </w:r>
+    </w:p>
+    <w:p>
+      <w:pPr>
+        <w:rPr>
+          <w:b/>
+          <w:bCs/>
+          <w:lang w:val="en-US" w:bidi="he-IL"/>
+        </w:rPr>
+      </w:pPr>
+    </w:p>
+    <w:p>
+      <w:pPr>
+        <w:rPr>
+          <w:lang w:val="en-US" w:bidi="he-IL"/>
+        </w:rPr>
+      </w:pPr>
+      <w:r>
+        <w:rPr>
+          <w:b/>
+          <w:bCs/>
+          <w:lang w:val="en-US" w:bidi="he-IL"/>
+        </w:rPr>
+        <w:t>Name</w:t>
+      </w:r>
+      <w:r>
+        <w:rPr>
+          <w:lang w:val="en-US" w:bidi="he-IL"/>
+        </w:rPr>
+        <w:t>: Transfer Turns Between players</w:t>
+      </w:r>
+    </w:p>
+    <w:p>
+      <w:pPr>
+        <w:rPr>
+          <w:lang w:val="en-US" w:bidi="he-IL"/>
+        </w:rPr>
+      </w:pPr>
+      <w:r>
+        <w:rPr>
+          <w:b/>
+          <w:bCs/>
+          <w:lang w:val="en-US" w:bidi="he-IL"/>
+        </w:rPr>
+        <w:lastRenderedPageBreak/>
+        <w:t>How to demo</w:t>
+      </w:r>
+      <w:r>
+        <w:rPr>
+          <w:lang w:val="en-US" w:bidi="he-IL"/>
+        </w:rPr>
+        <w:t xml:space="preserve">: Once a player has made their choice and the score has been calculated, it is shown on </w:t>
+      </w:r>
+      <w:proofErr w:type="gramStart"/>
+      <w:r>
+        <w:rPr>
+          <w:lang w:val="en-US" w:bidi="he-IL"/>
+        </w:rPr>
+        <w:t>the and</w:t>
+      </w:r>
+      <w:proofErr w:type="gramEnd"/>
+      <w:r>
+        <w:rPr>
+          <w:lang w:val="en-US" w:bidi="he-IL"/>
+        </w:rPr>
+        <w:t xml:space="preserve"> screen and then</w:t>
+      </w:r>
+      <w:r>
+        <w:rPr>
+          <w:lang w:val="en-US" w:bidi="he-IL"/>
+        </w:rPr>
+        <w:t xml:space="preserve"> after a pause</w:t>
+      </w:r>
+      <w:r>
+        <w:rPr>
+          <w:lang w:val="en-US" w:bidi="he-IL"/>
+        </w:rPr>
+        <w:t xml:space="preserve"> a new game starting state is loaded for the next player in line. New player’s name will be reflected on the screen.</w:t>
+      </w:r>
+    </w:p>
+    <w:p>
+      <w:pPr>
+        <w:rPr>
+          <w:b/>
+          <w:bCs/>
+          <w:lang w:val="en-US" w:bidi="he-IL"/>
+        </w:rPr>
+      </w:pPr>
+    </w:p>
+    <w:p>
+      <w:pPr>
+        <w:rPr>
+          <w:lang w:val="en-US" w:bidi="he-IL"/>
+        </w:rPr>
+      </w:pPr>
+      <w:r>
+        <w:rPr>
+          <w:b/>
+          <w:bCs/>
+          <w:lang w:val="en-US" w:bidi="he-IL"/>
+        </w:rPr>
+        <w:t>Name</w:t>
+      </w:r>
+      <w:r>
+        <w:rPr>
+          <w:rFonts w:hint="cs"/>
+          <w:b/>
+          <w:bCs/>
+          <w:rtl/>
+          <w:lang w:val="en-US" w:bidi="he-IL"/>
+        </w:rPr>
+        <w:t>:</w:t>
+      </w:r>
+      <w:r>
+        <w:rPr>
+          <w:b/>
+          <w:bCs/>
+          <w:lang w:val="en-US" w:bidi="he-IL"/>
+        </w:rPr>
+        <w:t xml:space="preserve"> </w:t>
+      </w:r>
+      <w:r>
+        <w:rPr>
+          <w:lang w:val="en-US" w:bidi="he-IL"/>
+        </w:rPr>
+        <w:t>Timer object</w:t>
+      </w:r>
+      <w:r>
+        <w:rPr>
+          <w:lang w:val="en-US" w:bidi="he-IL"/>
+        </w:rPr>
+        <w:t xml:space="preserve"> (Action Listener)</w:t>
+      </w:r>
+    </w:p>
+    <w:p>
+      <w:pPr>
+        <w:rPr>
+          <w:lang w:val="en-GB" w:bidi="he-IL"/>
+        </w:rPr>
+      </w:pPr>
+      <w:r>
+        <w:rPr>
+          <w:b/>
+          <w:bCs/>
+          <w:lang w:val="en-US" w:bidi="he-IL"/>
+        </w:rPr>
+        <w:t>How to demo</w:t>
+      </w:r>
+      <w:r>
+        <w:rPr>
+          <w:b/>
+          <w:bCs/>
+          <w:lang w:val="en-GB" w:bidi="he-IL"/>
+        </w:rPr>
+        <w:t xml:space="preserve">: </w:t>
+      </w:r>
+      <w:r>
+        <w:rPr>
+          <w:lang w:val="en-GB" w:bidi="he-IL"/>
+        </w:rPr>
+        <w:t xml:space="preserve">Tracks the time </w:t>
+      </w:r>
+      <w:r>
+        <w:rPr>
+          <w:lang w:val="en-GB" w:bidi="he-IL"/>
+        </w:rPr>
+        <w:t xml:space="preserve">passed in turns and pauses. </w:t>
+      </w:r>
+      <w:r>
+        <w:rPr>
+          <w:lang w:val="en-GB" w:bidi="he-IL"/>
+        </w:rPr>
+        <w:t>When triggered by a mouse click event, stops the countdown.</w:t>
+      </w:r>
+    </w:p>
+    <w:p>
+      <w:pPr>
+        <w:rPr>
+          <w:b/>
+          <w:bCs/>
+          <w:lang w:val="en-US" w:bidi="he-IL"/>
+        </w:rPr>
+      </w:pPr>
+    </w:p>
+    <w:p>
+      <w:pPr>
+        <w:rPr>
+          <w:lang w:val="en-US" w:bidi="he-IL"/>
+        </w:rPr>
+      </w:pPr>
+      <w:r>
+        <w:rPr>
+          <w:b/>
+          <w:bCs/>
+          <w:lang w:val="en-US" w:bidi="he-IL"/>
+        </w:rPr>
+        <w:t xml:space="preserve">Name: </w:t>
+      </w:r>
+      <w:r>
+        <w:rPr>
+          <w:lang w:val="en-GB" w:bidi="he-IL"/>
+        </w:rPr>
+        <w:t xml:space="preserve">Image analysis </w:t>
+      </w:r>
+      <w:r>
+        <w:rPr>
+          <w:lang w:val="en-US" w:bidi="he-IL"/>
+        </w:rPr>
+        <w:t xml:space="preserve">– country mode </w:t>
+      </w:r>
+    </w:p>
+    <w:p>
+      <w:pPr>
+        <w:rPr>
+          <w:lang w:val="en-GB" w:bidi="he-IL"/>
+        </w:rPr>
+      </w:pPr>
+      <w:r>
+        <w:rPr>
+          <w:b/>
+          <w:bCs/>
+          <w:lang w:val="en-GB" w:bidi="he-IL"/>
+        </w:rPr>
+        <w:t xml:space="preserve">How to demo: </w:t>
+      </w:r>
+      <w:r>
+        <w:rPr>
+          <w:lang w:val="en-GB" w:bidi="he-IL"/>
+        </w:rPr>
+        <w:t xml:space="preserve">When </w:t>
+      </w:r>
+      <w:r>
+        <w:rPr>
+          <w:lang w:val="en-GB" w:bidi="he-IL"/>
+        </w:rPr>
+        <w:t>a click</w:t>
+      </w:r>
+      <w:r>
+        <w:rPr>
+          <w:lang w:val="en-GB" w:bidi="he-IL"/>
+        </w:rPr>
+        <w:t xml:space="preserve"> event of the mouse is caught </w:t>
+      </w:r>
+      <w:r>
+        <w:rPr>
+          <w:lang w:val="en-GB" w:bidi="he-IL"/>
+        </w:rPr>
+        <w:t>in this game mode</w:t>
+      </w:r>
+      <w:r>
+        <w:rPr>
+          <w:lang w:val="en-GB" w:bidi="he-IL"/>
+        </w:rPr>
+        <w:t>, the coordinates of the mouse along with the time interval from the timer will be used to identify on which country the mouse has landed</w:t>
+      </w:r>
+      <w:r>
+        <w:rPr>
+          <w:lang w:val="en-GB" w:bidi="he-IL"/>
+        </w:rPr>
+        <w:t xml:space="preserve"> on</w:t>
+      </w:r>
+      <w:r>
+        <w:rPr>
+          <w:lang w:val="en-GB" w:bidi="he-IL"/>
+        </w:rPr>
+        <w:t xml:space="preserve"> and calculate the score. If it matches the clue, points will be awarded based on speed of response. If missed, no points will be awarded.</w:t>
+      </w:r>
+      <w:r>
+        <w:rPr>
+          <w:lang w:val="en-GB" w:bidi="he-IL"/>
+        </w:rPr>
+        <w:t xml:space="preserve"> The score will be sent to be displayed on the intermediatory screen.</w:t>
+      </w:r>
+    </w:p>
+    <w:p>
+      <w:pPr>
+        <w:rPr>
+          <w:lang w:val="en-GB" w:bidi="he-IL"/>
+        </w:rPr>
+      </w:pPr>
+    </w:p>
+    <w:p>
+      <w:pPr>
+        <w:rPr>
+          <w:lang w:val="en-US" w:bidi="he-IL"/>
+        </w:rPr>
+      </w:pPr>
+      <w:r>
+        <w:rPr>
+          <w:b/>
+          <w:bCs/>
+          <w:lang w:val="en-GB" w:bidi="he-IL"/>
+        </w:rPr>
+        <w:t xml:space="preserve">Name: </w:t>
+      </w:r>
+      <w:r>
+        <w:rPr>
+          <w:lang w:val="en-US" w:bidi="he-IL"/>
+        </w:rPr>
+        <w:t>Distance calculation – city mode</w:t>
+      </w:r>
+    </w:p>
+    <w:p>
+      <w:pPr>
+        <w:rPr>
+          <w:lang w:val="en-GB" w:bidi="he-IL"/>
+        </w:rPr>
+      </w:pPr>
+      <w:r>
+        <w:rPr>
+          <w:b/>
+          <w:bCs/>
+          <w:lang w:val="en-US" w:bidi="he-IL"/>
+        </w:rPr>
+        <w:t xml:space="preserve">How to demo: </w:t>
+      </w:r>
+      <w:r>
+        <w:rPr>
+          <w:lang w:val="en-GB" w:bidi="he-IL"/>
+        </w:rPr>
+        <w:t xml:space="preserve">When an event of the mouse is caught </w:t>
+      </w:r>
+      <w:r>
+        <w:rPr>
+          <w:lang w:val="en-GB" w:bidi="he-IL"/>
+        </w:rPr>
+        <w:t xml:space="preserve">in this </w:t>
+      </w:r>
+      <w:r>
+        <w:rPr>
+          <w:lang w:val="en-GB" w:bidi="he-IL"/>
+        </w:rPr>
+        <w:t>game</w:t>
+      </w:r>
+      <w:r>
+        <w:rPr>
+          <w:lang w:val="en-GB" w:bidi="he-IL"/>
+        </w:rPr>
+        <w:t xml:space="preserve"> mode</w:t>
+      </w:r>
+      <w:r>
+        <w:rPr>
+          <w:lang w:val="en-GB" w:bidi="he-IL"/>
+        </w:rPr>
+        <w:t xml:space="preserve">, the coordinates of the mouse along with the time </w:t>
+      </w:r>
+      <w:proofErr w:type="gramStart"/>
+      <w:r>
+        <w:rPr>
+          <w:lang w:val="en-GB" w:bidi="he-IL"/>
+        </w:rPr>
+        <w:t>interval from the timer</w:t>
+      </w:r>
+      <w:proofErr w:type="gramEnd"/>
+      <w:r>
+        <w:rPr>
+          <w:lang w:val="en-GB" w:bidi="he-IL"/>
+        </w:rPr>
+        <w:t xml:space="preserve"> will be used to calculate distance between the mouse and city of the round</w:t>
+      </w:r>
+      <w:r>
+        <w:rPr>
+          <w:lang w:val="en-GB" w:bidi="he-IL"/>
+        </w:rPr>
+        <w:t xml:space="preserve"> and calculate the score</w:t>
+      </w:r>
+      <w:r>
+        <w:rPr>
+          <w:lang w:val="en-GB" w:bidi="he-IL"/>
+        </w:rPr>
+        <w:t xml:space="preserve">. </w:t>
+      </w:r>
+      <w:r>
+        <w:rPr>
+          <w:lang w:val="en-GB" w:bidi="he-IL"/>
+        </w:rPr>
+        <w:t xml:space="preserve">Points will be awarded based on proximity to the clue and speed of response. </w:t>
+      </w:r>
+      <w:r>
+        <w:rPr>
+          <w:lang w:val="en-GB" w:bidi="he-IL"/>
+        </w:rPr>
+        <w:t>The score will be sent to be displayed on the intermediatory screen.</w:t>
+      </w:r>
+    </w:p>
+    <w:p>
+      <w:pPr>
+        <w:rPr>
+          <w:lang w:val="en-US" w:bidi="he-IL"/>
+        </w:rPr>
+      </w:pPr>
+      <w:r>
+        <w:rPr>
+          <w:lang w:val="en-US" w:bidi="he-IL"/>
+        </w:rPr>
+        <w:t xml:space="preserve"> </w:t>
+      </w:r>
+    </w:p>
+    <w:p>
+      <w:pPr>
+        <w:rPr>
+          <w:lang w:val="en-US" w:bidi="he-IL"/>
+        </w:rPr>
+      </w:pPr>
+      <w:r>
+        <w:rPr>
+          <w:b/>
+          <w:bCs/>
+          <w:lang w:val="en-US" w:bidi="he-IL"/>
+        </w:rPr>
+        <w:t xml:space="preserve">Name: </w:t>
+      </w:r>
+      <w:r>
+        <w:rPr>
+          <w:lang w:val="en-US" w:bidi="he-IL"/>
+        </w:rPr>
+        <w:t>Game over screen</w:t>
+      </w:r>
+    </w:p>
+    <w:p>
+      <w:pPr>
+        <w:rPr>
+          <w:lang w:val="en-US" w:bidi="he-IL"/>
+        </w:rPr>
+      </w:pPr>
+      <w:r>
+        <w:rPr>
+          <w:b/>
+          <w:bCs/>
+          <w:lang w:val="en-US" w:bidi="he-IL"/>
+        </w:rPr>
+        <w:t xml:space="preserve">How to demo: </w:t>
+      </w:r>
+      <w:r>
+        <w:rPr>
+          <w:lang w:val="en-US" w:bidi="he-IL"/>
+        </w:rPr>
+        <w:t>After all rounds are over the last screen loads</w:t>
+      </w:r>
+      <w:r>
+        <w:rPr>
+          <w:lang w:val="en-US" w:bidi="he-IL"/>
+        </w:rPr>
+        <w:t xml:space="preserve"> automatically</w:t>
+      </w:r>
+      <w:r>
+        <w:rPr>
+          <w:lang w:val="en-US" w:bidi="he-IL"/>
+        </w:rPr>
+        <w:t xml:space="preserve"> containing </w:t>
+      </w:r>
+      <w:proofErr w:type="spellStart"/>
+      <w:proofErr w:type="gramStart"/>
+      <w:r>
+        <w:rPr>
+          <w:lang w:val="en-US" w:bidi="he-IL"/>
+        </w:rPr>
+        <w:t>a</w:t>
+      </w:r>
+      <w:proofErr w:type="spellEnd"/>
+      <w:proofErr w:type="gramEnd"/>
+      <w:r>
+        <w:rPr>
+          <w:lang w:val="en-US" w:bidi="he-IL"/>
+        </w:rPr>
+        <w:t xml:space="preserve"> </w:t>
+      </w:r>
+      <w:r>
+        <w:rPr>
+          <w:lang w:val="en-US" w:bidi="he-IL"/>
+        </w:rPr>
+        <w:t>overall score</w:t>
+      </w:r>
+      <w:r>
+        <w:rPr>
+          <w:lang w:val="en-US" w:bidi="he-IL"/>
+        </w:rPr>
+        <w:t>s</w:t>
+      </w:r>
+      <w:r>
+        <w:rPr>
+          <w:lang w:val="en-US" w:bidi="he-IL"/>
+        </w:rPr>
+        <w:t xml:space="preserve"> for both players</w:t>
+      </w:r>
+      <w:r>
+        <w:rPr>
+          <w:lang w:val="en-US" w:bidi="he-IL"/>
+        </w:rPr>
+        <w:t>.</w:t>
+      </w:r>
+    </w:p>
+    <w:p>
+      <w:pPr>
+        <w:rPr>
+          <w:b/>
+          <w:bCs/>
+          <w:lang w:val="en-GB" w:bidi="he-IL"/>
+        </w:rPr>
+      </w:pPr>
+    </w:p>
+    <w:p>
+      <w:pPr>
+        <w:rPr>
+          <w:lang w:val="en-GB" w:bidi="he-IL"/>
+        </w:rPr>
+      </w:pPr>
+      <w:r>
+        <w:rPr>
+          <w:b/>
+          <w:bCs/>
+          <w:lang w:val="en-GB" w:bidi="he-IL"/>
+        </w:rPr>
+        <w:t>Name:</w:t>
+      </w:r>
+      <w:r>
+        <w:rPr>
+          <w:lang w:val="en-GB" w:bidi="he-IL"/>
+        </w:rPr>
+        <w:t xml:space="preserve"> player object </w:t>
+      </w:r>
+    </w:p>
+    <w:p>
+      <w:pPr>
+        <w:rPr>
+          <w:lang w:val="en-GB"/>
+        </w:rPr>
+      </w:pPr>
+      <w:r>
+        <w:rPr>
+          <w:b/>
+          <w:bCs/>
+          <w:lang w:val="en-US" w:bidi="he-IL"/>
+        </w:rPr>
+        <w:t>How to demo:</w:t>
+      </w:r>
+      <w:r>
+        <w:rPr>
+          <w:lang w:val="en-US" w:bidi="he-IL"/>
+        </w:rPr>
+        <w:t xml:space="preserve"> At the start of the game, each player could choose their name</w:t>
+      </w:r>
+      <w:r>
+        <w:rPr>
+          <w:lang w:val="en-US" w:bidi="he-IL"/>
+        </w:rPr>
+        <w:t xml:space="preserve">. </w:t>
+      </w:r>
+      <w:r>
+        <w:rPr>
+          <w:lang w:val="en-US" w:bidi="he-IL"/>
+        </w:rPr>
+        <w:t xml:space="preserve">During each of the players turns in the game, no </w:t>
+      </w:r>
+      <w:proofErr w:type="gramStart"/>
+      <w:r>
+        <w:rPr>
+          <w:lang w:val="en-US" w:bidi="he-IL"/>
+        </w:rPr>
+        <w:t>matter</w:t>
+      </w:r>
+      <w:proofErr w:type="gramEnd"/>
+      <w:r>
+        <w:rPr>
+          <w:lang w:val="en-US" w:bidi="he-IL"/>
+        </w:rPr>
+        <w:t xml:space="preserve"> the mode,</w:t>
+      </w:r>
+      <w:r>
+        <w:rPr>
+          <w:lang w:val="en-US" w:bidi="he-IL"/>
+        </w:rPr>
+        <w:t xml:space="preserve"> scores will be added to the list of scores of each player</w:t>
+      </w:r>
+      <w:r>
+        <w:rPr>
+          <w:lang w:val="en-US" w:bidi="he-IL"/>
+        </w:rPr>
+        <w:t xml:space="preserve">. </w:t>
+      </w:r>
+      <w:r>
+        <w:rPr>
+          <w:lang w:val="en-US" w:bidi="he-IL"/>
+        </w:rPr>
+        <w:t>At</w:t>
+      </w:r>
+      <w:r>
+        <w:rPr>
+          <w:lang w:val="en-US" w:bidi="he-IL"/>
+        </w:rPr>
+        <w:t xml:space="preserve"> the end screen of the game, </w:t>
+      </w:r>
+      <w:r>
+        <w:rPr>
+          <w:lang w:val="en-US" w:bidi="he-IL"/>
+        </w:rPr>
+        <w:t>the overall score of each player will be displayed.</w:t>
+      </w:r>
+    </w:p>
+    <w:p>
+      <w:pPr>
+        <w:rPr>
+          <w:lang w:val="en-US" w:bidi="he-IL"/>
+        </w:rPr>
+      </w:pPr>
     </w:p>
     <w:sectPr>
       <w:pgSz w:w="11906" w:h="16838"/>
@@ -1516,6 +2798,118 @@
 <file path=word/numbering.xml><?xml version="1.0" encoding="utf-8"?>
 <w:numbering xmlns:wpc="http://schemas.microsoft.com/office/word/2010/wordprocessingCanvas" xmlns:cx="http://schemas.microsoft.com/office/drawing/2014/chartex" xmlns:cx1="http://schemas.microsoft.com/office/drawing/2015/9/8/chartex" xmlns:cx2="http://schemas.microsoft.com/office/drawing/2015/10/21/chartex" xmlns:cx3="http://schemas.microsoft.com/office/drawing/2016/5/9/chartex" xmlns:cx4="http://schemas.microsoft.com/office/drawing/2016/5/10/chartex" xmlns:cx5="http://schemas.microsoft.com/office/drawing/2016/5/11/chartex" xmlns:cx6="http://schemas.microsoft.com/office/drawing/2016/5/12/chartex" xmlns:cx7="http://schemas.microsoft.com/office/drawing/2016/5/13/chartex" xmlns:cx8="http://schemas.microsoft.com/office/drawing/2016/5/14/chartex" xmlns:mc="http://schemas.openxmlformats.org/markup-compatibility/2006" xmlns:aink="http://schemas.microsoft.com/office/drawing/2016/ink" xmlns:am3d="http://schemas.microsoft.com/office/drawing/2017/model3d" xmlns:o="urn:schemas-microsoft-com:office:office" xmlns:oel="http://schemas.microsoft.com/office/2019/extlst" xmlns:r="http://schemas.openxmlformats.org/officeDocument/2006/relationships" xmlns:m="http://schemas.openxmlformats.org/officeDocument/2006/math" xmlns:v="urn:schemas-microsoft-com:vml" xmlns:wp14="http://schemas.microsoft.com/office/word/2010/wordprocessingDrawing" xmlns:wp="http://schemas.openxmlformats.org/drawingml/2006/wordprocessingDrawing" xmlns:w10="urn:schemas-microsoft-com:office:word" xmlns:w="http://schemas.openxmlformats.org/wordprocessingml/2006/main" xmlns:w14="http://schemas.microsoft.com/office/word/2010/wordml" xmlns:w15="http://schemas.microsoft.com/office/word/2012/wordml" xmlns:w16cex="http://schemas.microsoft.com/office/word/2018/wordml/cex" xmlns:w16cid="http://schemas.microsoft.com/office/word/2016/wordml/cid" xmlns:w16="http://schemas.microsoft.com/office/word/2018/wordml" xmlns:w16du="http://schemas.microsoft.com/office/word/2023/wordml/word16du" xmlns:w16sdtdh="http://schemas.microsoft.com/office/word/2020/wordml/sdtdatahash" xmlns:w16sdtfl="http://schemas.microsoft.com/office/word/2024/wordml/sdtformatlock" xmlns:w16se="http://schemas.microsoft.com/office/word/2015/wordml/symex" xmlns:wpg="http://schemas.microsoft.com/office/word/2010/wordprocessingGroup" xmlns:wpi="http://schemas.microsoft.com/office/word/2010/wordprocessingInk" xmlns:wne="http://schemas.microsoft.com/office/word/2006/wordml" xmlns:wps="http://schemas.microsoft.com/office/word/2010/wordprocessingShape" mc:Ignorable="w14 w15 w16se w16cid w16 w16cex w16sdtdh w16sdtfl w16du wp14">
   <w:abstractNum w:abstractNumId="0" w15:restartNumberingAfterBreak="0">
+    <w:nsid w:val="1AF73D61"/>
+    <w:multiLevelType w:val="hybridMultilevel"/>
+    <w:tmpl w:val="66B464A6"/>
+    <w:lvl w:ilvl="0" w:tplc="5C1E57D8">
+      <w:numFmt w:val="bullet"/>
+      <w:lvlText w:val=""/>
+      <w:lvlJc w:val="left"/>
+      <w:pPr>
+        <w:ind w:left="720" w:hanging="360"/>
+      </w:pPr>
+      <w:rPr>
+        <w:rFonts w:ascii="Symbol" w:eastAsiaTheme="minorHAnsi" w:hAnsi="Symbol" w:cstheme="minorBidi" w:hint="default"/>
+      </w:rPr>
+    </w:lvl>
+    <w:lvl w:ilvl="1" w:tplc="20000003">
+      <w:start w:val="1"/>
+      <w:numFmt w:val="bullet"/>
+      <w:lvlText w:val="o"/>
+      <w:lvlJc w:val="left"/>
+      <w:pPr>
+        <w:ind w:left="1440" w:hanging="360"/>
+      </w:pPr>
+      <w:rPr>
+        <w:rFonts w:ascii="Courier New" w:hAnsi="Courier New" w:cs="Courier New" w:hint="default"/>
+      </w:rPr>
+    </w:lvl>
+    <w:lvl w:ilvl="2" w:tplc="20000005" w:tentative="1">
+      <w:start w:val="1"/>
+      <w:numFmt w:val="bullet"/>
+      <w:lvlText w:val=""/>
+      <w:lvlJc w:val="left"/>
+      <w:pPr>
+        <w:ind w:left="2160" w:hanging="360"/>
+      </w:pPr>
+      <w:rPr>
+        <w:rFonts w:ascii="Wingdings" w:hAnsi="Wingdings" w:hint="default"/>
+      </w:rPr>
+    </w:lvl>
+    <w:lvl w:ilvl="3" w:tplc="20000001" w:tentative="1">
+      <w:start w:val="1"/>
+      <w:numFmt w:val="bullet"/>
+      <w:lvlText w:val=""/>
+      <w:lvlJc w:val="left"/>
+      <w:pPr>
+        <w:ind w:left="2880" w:hanging="360"/>
+      </w:pPr>
+      <w:rPr>
+        <w:rFonts w:ascii="Symbol" w:hAnsi="Symbol" w:hint="default"/>
+      </w:rPr>
+    </w:lvl>
+    <w:lvl w:ilvl="4" w:tplc="20000003" w:tentative="1">
+      <w:start w:val="1"/>
+      <w:numFmt w:val="bullet"/>
+      <w:lvlText w:val="o"/>
+      <w:lvlJc w:val="left"/>
+      <w:pPr>
+        <w:ind w:left="3600" w:hanging="360"/>
+      </w:pPr>
+      <w:rPr>
+        <w:rFonts w:ascii="Courier New" w:hAnsi="Courier New" w:cs="Courier New" w:hint="default"/>
+      </w:rPr>
+    </w:lvl>
+    <w:lvl w:ilvl="5" w:tplc="20000005" w:tentative="1">
+      <w:start w:val="1"/>
+      <w:numFmt w:val="bullet"/>
+      <w:lvlText w:val=""/>
+      <w:lvlJc w:val="left"/>
+      <w:pPr>
+        <w:ind w:left="4320" w:hanging="360"/>
+      </w:pPr>
+      <w:rPr>
+        <w:rFonts w:ascii="Wingdings" w:hAnsi="Wingdings" w:hint="default"/>
+      </w:rPr>
+    </w:lvl>
+    <w:lvl w:ilvl="6" w:tplc="20000001" w:tentative="1">
+      <w:start w:val="1"/>
+      <w:numFmt w:val="bullet"/>
+      <w:lvlText w:val=""/>
+      <w:lvlJc w:val="left"/>
+      <w:pPr>
+        <w:ind w:left="5040" w:hanging="360"/>
+      </w:pPr>
+      <w:rPr>
+        <w:rFonts w:ascii="Symbol" w:hAnsi="Symbol" w:hint="default"/>
+      </w:rPr>
+    </w:lvl>
+    <w:lvl w:ilvl="7" w:tplc="20000003" w:tentative="1">
+      <w:start w:val="1"/>
+      <w:numFmt w:val="bullet"/>
+      <w:lvlText w:val="o"/>
+      <w:lvlJc w:val="left"/>
+      <w:pPr>
+        <w:ind w:left="5760" w:hanging="360"/>
+      </w:pPr>
+      <w:rPr>
+        <w:rFonts w:ascii="Courier New" w:hAnsi="Courier New" w:cs="Courier New" w:hint="default"/>
+      </w:rPr>
+    </w:lvl>
+    <w:lvl w:ilvl="8" w:tplc="20000005" w:tentative="1">
+      <w:start w:val="1"/>
+      <w:numFmt w:val="bullet"/>
+      <w:lvlText w:val=""/>
+      <w:lvlJc w:val="left"/>
+      <w:pPr>
+        <w:ind w:left="6480" w:hanging="360"/>
+      </w:pPr>
+      <w:rPr>
+        <w:rFonts w:ascii="Wingdings" w:hAnsi="Wingdings" w:hint="default"/>
+      </w:rPr>
+    </w:lvl>
+  </w:abstractNum>
+  <w:abstractNum w:abstractNumId="1" w15:restartNumberingAfterBreak="0">
     <w:nsid w:val="26E71ACA"/>
     <w:multiLevelType w:val="hybridMultilevel"/>
     <w:tmpl w:val="40BE1CBC"/>
@@ -1604,7 +2998,7 @@
       </w:pPr>
     </w:lvl>
   </w:abstractNum>
-  <w:abstractNum w:abstractNumId="1" w15:restartNumberingAfterBreak="0">
+  <w:abstractNum w:abstractNumId="2" w15:restartNumberingAfterBreak="0">
     <w:nsid w:val="35C92F03"/>
     <w:multiLevelType w:val="hybridMultilevel"/>
     <w:tmpl w:val="E69C82E0"/>
@@ -1693,7 +3087,7 @@
       </w:pPr>
     </w:lvl>
   </w:abstractNum>
-  <w:abstractNum w:abstractNumId="2" w15:restartNumberingAfterBreak="0">
+  <w:abstractNum w:abstractNumId="3" w15:restartNumberingAfterBreak="0">
     <w:nsid w:val="5ECD36DD"/>
     <w:multiLevelType w:val="hybridMultilevel"/>
     <w:tmpl w:val="AF20D7C2"/>
@@ -1806,7 +3200,7 @@
       </w:rPr>
     </w:lvl>
   </w:abstractNum>
-  <w:abstractNum w:abstractNumId="3" w15:restartNumberingAfterBreak="0">
+  <w:abstractNum w:abstractNumId="4" w15:restartNumberingAfterBreak="0">
     <w:nsid w:val="621B6F14"/>
     <w:multiLevelType w:val="hybridMultilevel"/>
     <w:tmpl w:val="26587AB2"/>
@@ -1918,7 +3312,7 @@
       </w:rPr>
     </w:lvl>
   </w:abstractNum>
-  <w:abstractNum w:abstractNumId="4" w15:restartNumberingAfterBreak="0">
+  <w:abstractNum w:abstractNumId="5" w15:restartNumberingAfterBreak="0">
     <w:nsid w:val="69E25787"/>
     <w:multiLevelType w:val="hybridMultilevel"/>
     <w:tmpl w:val="B7ACBF66"/>
@@ -2008,19 +3402,22 @@
     </w:lvl>
   </w:abstractNum>
   <w:num w:numId="1" w16cid:durableId="716003445">
+    <w:abstractNumId w:val="5"/>
+  </w:num>
+  <w:num w:numId="2" w16cid:durableId="1791244864">
+    <w:abstractNumId w:val="2"/>
+  </w:num>
+  <w:num w:numId="3" w16cid:durableId="104890083">
+    <w:abstractNumId w:val="3"/>
+  </w:num>
+  <w:num w:numId="4" w16cid:durableId="745147576">
+    <w:abstractNumId w:val="1"/>
+  </w:num>
+  <w:num w:numId="5" w16cid:durableId="786194812">
     <w:abstractNumId w:val="4"/>
   </w:num>
-  <w:num w:numId="2" w16cid:durableId="1791244864">
-    <w:abstractNumId w:val="1"/>
-  </w:num>
-  <w:num w:numId="3" w16cid:durableId="104890083">
-    <w:abstractNumId w:val="2"/>
-  </w:num>
-  <w:num w:numId="4" w16cid:durableId="745147576">
+  <w:num w:numId="6" w16cid:durableId="885918030">
     <w:abstractNumId w:val="0"/>
-  </w:num>
-  <w:num w:numId="5" w16cid:durableId="786194812">
-    <w:abstractNumId w:val="3"/>
   </w:num>
 </w:numbering>
 </file>
@@ -2628,7 +4025,6 @@
   <w:style w:type="character" w:default="1" w:styleId="DefaultParagraphFont">
     <w:name w:val="Default Paragraph Font"/>
     <w:uiPriority w:val="1"/>
-    <w:semiHidden/>
     <w:unhideWhenUsed/>
   </w:style>
   <w:style w:type="table" w:default="1" w:styleId="TableNormal">
@@ -2940,6 +4336,29 @@
       <w:smallCaps/>
       <w:color w:val="0F4761" w:themeColor="accent1" w:themeShade="BF"/>
       <w:spacing w:val="5"/>
+    </w:rPr>
+  </w:style>
+  <w:style w:type="character" w:styleId="Hyperlink">
+    <w:name w:val="Hyperlink"/>
+    <w:basedOn w:val="DefaultParagraphFont"/>
+    <w:uiPriority w:val="99"/>
+    <w:unhideWhenUsed/>
+    <w:rsid w:val="00EC7A4F"/>
+    <w:rPr>
+      <w:color w:val="467886" w:themeColor="hyperlink"/>
+      <w:u w:val="single"/>
+    </w:rPr>
+  </w:style>
+  <w:style w:type="character" w:styleId="UnresolvedMention">
+    <w:name w:val="Unresolved Mention"/>
+    <w:basedOn w:val="DefaultParagraphFont"/>
+    <w:uiPriority w:val="99"/>
+    <w:semiHidden/>
+    <w:unhideWhenUsed/>
+    <w:rsid w:val="00EC7A4F"/>
+    <w:rPr>
+      <w:color w:val="605E5C"/>
+      <w:shd w:val="clear" w:color="auto" w:fill="E1DFDD"/>
     </w:rPr>
   </w:style>
 </w:styles>

</xml_diff>

<commit_message>
Finished documentation and logging. ready to submit
</commit_message>
<xml_diff>
--- a/mapPIN/CBL project final backlog.docx
+++ b/mapPIN/CBL project final backlog.docx
@@ -25,23 +25,15 @@
           <w:bCs/>
           <w:lang w:val="en-US"/>
         </w:rPr>
-        <w:t xml:space="preserve">final </w:t>
-      </w:r>
-      <w:r>
-        <w:rPr>
-          <w:b/>
-          <w:bCs/>
-          <w:lang w:val="en-US"/>
-        </w:rPr>
-        <w:t>product</w:t>
-      </w:r>
-      <w:r>
-        <w:rPr>
-          <w:b/>
-          <w:bCs/>
-          <w:lang w:val="en-US"/>
-        </w:rPr>
-        <w:t xml:space="preserve"> research and development process</w:t>
+        <w:t xml:space="preserve"> backlog and </w:t>
+      </w:r>
+      <w:r>
+        <w:rPr>
+          <w:b/>
+          <w:bCs/>
+          <w:lang w:val="en-US"/>
+        </w:rPr>
+        <w:t>research and development process</w:t>
       </w:r>
     </w:p>
     <w:p>
@@ -59,477 +51,27 @@
           <w:bCs/>
           <w:lang w:val="en-US"/>
         </w:rPr>
-        <w:t xml:space="preserve">– Ron Peer and Lavi Batzia </w:t>
-      </w:r>
-      <w:proofErr w:type="gramStart"/>
-      <w:r>
-        <w:rPr>
-          <w:b/>
-          <w:bCs/>
-          <w:lang w:val="en-US"/>
-        </w:rPr>
-        <w:t xml:space="preserve">– </w:t>
-      </w:r>
-      <w:r>
-        <w:rPr>
-          <w:b/>
-          <w:bCs/>
-          <w:lang w:val="en-US"/>
-        </w:rPr>
-        <w:t xml:space="preserve"> “</w:t>
-      </w:r>
-      <w:proofErr w:type="gramEnd"/>
-      <w:r>
-        <w:rPr>
-          <w:b/>
-          <w:bCs/>
-          <w:lang w:val="en-US"/>
-        </w:rPr>
-        <w:t>mapPIN”</w:t>
-      </w:r>
-    </w:p>
-    <w:p>
-      <w:pPr>
-        <w:rPr>
-          <w:lang w:val="en-US"/>
-        </w:rPr>
-      </w:pPr>
-      <w:r>
-        <w:rPr>
-          <w:lang w:val="en-US"/>
-        </w:rPr>
-        <w:t>Introduction:</w:t>
-      </w:r>
-    </w:p>
-    <w:p>
-      <w:pPr>
-        <w:rPr>
-          <w:lang w:val="en-US"/>
-        </w:rPr>
-      </w:pPr>
-      <w:r>
-        <w:rPr>
-          <w:lang w:val="en-US"/>
-        </w:rPr>
-        <w:t>Our game is a geographic locator quiz, where you choose between a few modes of play</w:t>
-      </w:r>
-      <w:r>
-        <w:rPr>
-          <w:lang w:val="en-US"/>
-        </w:rPr>
-        <w:t>.</w:t>
-      </w:r>
-    </w:p>
-    <w:p>
-      <w:pPr>
-        <w:pStyle w:val="ListParagraph"/>
-        <w:numPr>
-          <w:ilvl w:val="0"/>
-          <w:numId w:val="4"/>
-        </w:numPr>
-        <w:rPr>
-          <w:lang w:val="en-US"/>
-        </w:rPr>
-      </w:pPr>
-      <w:r>
-        <w:rPr>
-          <w:lang w:val="en-US"/>
-        </w:rPr>
-        <w:t>Find a city on the world map</w:t>
-      </w:r>
-      <w:r>
-        <w:rPr>
-          <w:lang w:val="en-US"/>
-        </w:rPr>
-        <w:t>, using only its name</w:t>
-      </w:r>
-    </w:p>
-    <w:p>
-      <w:pPr>
-        <w:pStyle w:val="ListParagraph"/>
-        <w:numPr>
-          <w:ilvl w:val="0"/>
-          <w:numId w:val="4"/>
-        </w:numPr>
-        <w:rPr>
-          <w:lang w:val="en-US"/>
-        </w:rPr>
-      </w:pPr>
-      <w:r>
-        <w:rPr>
-          <w:lang w:val="en-US"/>
-        </w:rPr>
-        <w:t>Find a country on the world map</w:t>
-      </w:r>
-      <w:r>
-        <w:rPr>
-          <w:lang w:val="en-US"/>
-        </w:rPr>
-        <w:t>, using only its name</w:t>
-      </w:r>
-    </w:p>
-    <w:p>
-      <w:pPr>
-        <w:rPr>
-          <w:lang w:val="en-US"/>
-        </w:rPr>
-      </w:pPr>
-      <w:r>
-        <w:rPr>
-          <w:lang w:val="en-US"/>
-        </w:rPr>
-        <w:t>The game is played by 2 players, who each take turns guess</w:t>
-      </w:r>
-      <w:r>
-        <w:rPr>
-          <w:lang w:val="en-US"/>
-        </w:rPr>
-        <w:t xml:space="preserve">ing </w:t>
-      </w:r>
-      <w:r>
-        <w:rPr>
-          <w:lang w:val="en-US"/>
-        </w:rPr>
-        <w:t xml:space="preserve">consecutively. </w:t>
-      </w:r>
-    </w:p>
-    <w:p>
-      <w:pPr>
-        <w:rPr>
-          <w:lang w:val="en-US"/>
-        </w:rPr>
-      </w:pPr>
-      <w:r>
-        <w:rPr>
-          <w:lang w:val="en-US"/>
-        </w:rPr>
-        <w:t>To guess, the player simply clicks a location on the map. Once a guess is made the turn ends, a score is given, and the next player starts their turn.</w:t>
-      </w:r>
-    </w:p>
-    <w:p>
-      <w:pPr>
-        <w:rPr>
-          <w:lang w:val="en-US"/>
-        </w:rPr>
-      </w:pPr>
-      <w:r>
-        <w:rPr>
-          <w:lang w:val="en-US"/>
-        </w:rPr>
-        <w:t>In city mode, the score is calculated based on the distance of the guess to the actual location of the city in the map, as well as time taken to guess.</w:t>
-      </w:r>
-    </w:p>
-    <w:p>
-      <w:pPr>
-        <w:rPr>
-          <w:lang w:val="en-US"/>
-        </w:rPr>
-      </w:pPr>
-      <w:r>
-        <w:rPr>
-          <w:lang w:val="en-US"/>
-        </w:rPr>
-        <w:t xml:space="preserve">In country mode, the score is calculated only based on time taken to guess but will only be given if the player chooses a location within the country’s borders. </w:t>
-      </w:r>
-    </w:p>
-    <w:p>
-      <w:pPr>
-        <w:rPr>
-          <w:lang w:val="en-US"/>
-        </w:rPr>
-      </w:pPr>
-      <w:r>
-        <w:rPr>
-          <w:lang w:val="en-US"/>
-        </w:rPr>
-        <w:t xml:space="preserve">Each round consists of 2 turns, 1 for each player. </w:t>
-      </w:r>
-    </w:p>
-    <w:p>
-      <w:pPr>
-        <w:rPr>
-          <w:lang w:val="en-US"/>
-        </w:rPr>
-      </w:pPr>
-      <w:r>
-        <w:rPr>
-          <w:lang w:val="en-US"/>
-        </w:rPr>
-        <w:t xml:space="preserve">A full game consists of </w:t>
-      </w:r>
-      <w:r>
-        <w:rPr>
-          <w:lang w:val="en-US"/>
-        </w:rPr>
-        <w:t>4</w:t>
-      </w:r>
-      <w:r>
-        <w:rPr>
-          <w:lang w:val="en-US"/>
-        </w:rPr>
-        <w:t xml:space="preserve"> rounds.</w:t>
-      </w:r>
-    </w:p>
-    <w:p>
-      <w:pPr>
-        <w:rPr>
-          <w:lang w:val="en-US"/>
-        </w:rPr>
-      </w:pPr>
-      <w:r>
-        <w:rPr>
-          <w:lang w:val="en-US"/>
-        </w:rPr>
-        <w:t>At the end of a game, the total accumulated score of each player is shown.</w:t>
-      </w:r>
-    </w:p>
-    <w:p>
-      <w:pPr>
-        <w:rPr>
-          <w:lang w:val="en-US"/>
-        </w:rPr>
-      </w:pPr>
-    </w:p>
-    <w:p>
-      <w:pPr>
-        <w:rPr>
-          <w:lang w:val="en-US"/>
-        </w:rPr>
-      </w:pPr>
-    </w:p>
-    <w:p>
-      <w:pPr>
-        <w:rPr>
-          <w:lang w:val="en-US"/>
-        </w:rPr>
-      </w:pPr>
-      <w:r>
-        <w:rPr>
-          <w:lang w:val="en-US"/>
-        </w:rPr>
-        <w:t xml:space="preserve">Gameplay Notes: </w:t>
-      </w:r>
-    </w:p>
-    <w:p>
-      <w:pPr>
-        <w:pStyle w:val="ListParagraph"/>
-        <w:numPr>
-          <w:ilvl w:val="0"/>
-          <w:numId w:val="6"/>
-        </w:numPr>
-        <w:rPr>
-          <w:lang w:val="en-US"/>
-        </w:rPr>
-      </w:pPr>
-      <w:r>
-        <w:rPr>
-          <w:lang w:val="en-US"/>
-        </w:rPr>
-        <w:t xml:space="preserve">Player names can be chosen in the start screen. </w:t>
-      </w:r>
-      <w:r>
-        <w:rPr>
-          <w:lang w:val="en-US"/>
-        </w:rPr>
-        <w:br/>
-        <w:t xml:space="preserve">They default to </w:t>
-      </w:r>
-      <w:r>
-        <w:rPr>
-          <w:lang w:val="en-US"/>
-        </w:rPr>
-        <w:t>P</w:t>
-      </w:r>
-      <w:r>
-        <w:rPr>
-          <w:lang w:val="en-US"/>
-        </w:rPr>
-        <w:t xml:space="preserve">layer1 and </w:t>
-      </w:r>
-      <w:r>
-        <w:rPr>
-          <w:lang w:val="en-US"/>
-        </w:rPr>
-        <w:t>P</w:t>
-      </w:r>
-      <w:r>
-        <w:rPr>
-          <w:lang w:val="en-US"/>
-        </w:rPr>
-        <w:t>layer2 but</w:t>
-      </w:r>
-      <w:r>
-        <w:rPr>
-          <w:lang w:val="en-US"/>
-        </w:rPr>
-        <w:t xml:space="preserve"> can be manually rewritten.</w:t>
-      </w:r>
-    </w:p>
-    <w:p>
-      <w:pPr>
-        <w:pStyle w:val="ListParagraph"/>
-        <w:numPr>
-          <w:ilvl w:val="0"/>
-          <w:numId w:val="6"/>
-        </w:numPr>
-        <w:rPr>
-          <w:lang w:val="en-US"/>
-        </w:rPr>
-      </w:pPr>
-      <w:r>
-        <w:rPr>
-          <w:lang w:val="en-US"/>
-        </w:rPr>
-        <w:t xml:space="preserve">Once a guess is made, it cannot be </w:t>
-      </w:r>
-      <w:r>
-        <w:rPr>
-          <w:lang w:val="en-US"/>
-        </w:rPr>
-        <w:t>changed</w:t>
-      </w:r>
-      <w:r>
-        <w:rPr>
-          <w:lang w:val="en-US"/>
-        </w:rPr>
-        <w:t xml:space="preserve">. </w:t>
-      </w:r>
-    </w:p>
-    <w:p>
-      <w:pPr>
-        <w:pStyle w:val="ListParagraph"/>
-        <w:numPr>
-          <w:ilvl w:val="0"/>
-          <w:numId w:val="6"/>
-        </w:numPr>
-        <w:rPr>
-          <w:lang w:val="en-US"/>
-        </w:rPr>
-      </w:pPr>
-      <w:r>
-        <w:rPr>
-          <w:lang w:val="en-US"/>
-        </w:rPr>
-        <w:t>The</w:t>
-      </w:r>
-      <w:r>
-        <w:rPr>
-          <w:lang w:val="en-US"/>
-        </w:rPr>
-        <w:t xml:space="preserve"> game is paused to showcase the score after each guess, so if you click many times in </w:t>
-      </w:r>
-      <w:r>
-        <w:rPr>
-          <w:lang w:val="en-US"/>
-        </w:rPr>
-        <w:t>succession,</w:t>
-      </w:r>
-      <w:r>
-        <w:rPr>
-          <w:lang w:val="en-US"/>
-        </w:rPr>
-        <w:t xml:space="preserve"> you might make an unintended guess. </w:t>
-      </w:r>
-      <w:r>
-        <w:rPr>
-          <w:lang w:val="en-US"/>
-        </w:rPr>
-        <w:t>It’s</w:t>
-      </w:r>
-      <w:r>
-        <w:rPr>
-          <w:lang w:val="en-US"/>
-        </w:rPr>
-        <w:t xml:space="preserve"> best to click</w:t>
-      </w:r>
-      <w:r>
-        <w:rPr>
-          <w:lang w:val="en-US"/>
-        </w:rPr>
-        <w:t xml:space="preserve"> once an</w:t>
-      </w:r>
-      <w:r>
-        <w:rPr>
-          <w:lang w:val="en-US"/>
-        </w:rPr>
-        <w:t xml:space="preserve">d then wait for the next </w:t>
-      </w:r>
-      <w:r>
-        <w:rPr>
-          <w:lang w:val="en-US"/>
-        </w:rPr>
-        <w:t>turn to fully load.</w:t>
-      </w:r>
-    </w:p>
-    <w:p>
-      <w:pPr>
-        <w:pStyle w:val="ListParagraph"/>
-        <w:numPr>
-          <w:ilvl w:val="0"/>
-          <w:numId w:val="6"/>
-        </w:numPr>
-        <w:rPr>
-          <w:lang w:val="en-US"/>
-        </w:rPr>
-      </w:pPr>
-      <w:r>
-        <w:rPr>
-          <w:lang w:val="en-US"/>
-        </w:rPr>
-        <w:t xml:space="preserve">As explained above, in country mode, score is only calculated if you </w:t>
-      </w:r>
-      <w:r>
-        <w:rPr>
-          <w:lang w:val="en-US"/>
-        </w:rPr>
-        <w:t>click</w:t>
-      </w:r>
-      <w:r>
-        <w:rPr>
-          <w:lang w:val="en-US"/>
-        </w:rPr>
-        <w:t xml:space="preserve"> within the borders of the correct country. </w:t>
-      </w:r>
-    </w:p>
-    <w:p>
-      <w:pPr>
-        <w:rPr>
-          <w:lang w:val="en-US"/>
-        </w:rPr>
-      </w:pPr>
-    </w:p>
-    <w:p>
-      <w:pPr>
-        <w:rPr>
-          <w:lang w:val="en-US"/>
-        </w:rPr>
-      </w:pPr>
-    </w:p>
-    <w:p>
-      <w:pPr>
-        <w:rPr>
-          <w:lang w:val="en-US"/>
-        </w:rPr>
-      </w:pPr>
-    </w:p>
-    <w:p>
-      <w:pPr>
-        <w:rPr>
-          <w:lang w:val="en-US"/>
-        </w:rPr>
-      </w:pPr>
-    </w:p>
-    <w:p>
-      <w:pPr>
-        <w:rPr>
-          <w:lang w:val="en-US"/>
-        </w:rPr>
-      </w:pPr>
-      <w:r>
-        <w:rPr>
-          <w:lang w:val="en-US"/>
-        </w:rPr>
-        <w:lastRenderedPageBreak/>
+        <w:t xml:space="preserve">– Ron Peer and Lavi Batzia – </w:t>
+      </w:r>
+      <w:r>
+        <w:rPr>
+          <w:b/>
+          <w:bCs/>
+          <w:lang w:val="en-US"/>
+        </w:rPr>
+        <w:t xml:space="preserve"> “mapPIN”</w:t>
+      </w:r>
+    </w:p>
+    <w:p>
+      <w:pPr>
+        <w:rPr>
+          <w:lang w:val="en-US"/>
+        </w:rPr>
+      </w:pPr>
+      <w:r>
+        <w:rPr>
+          <w:lang w:val="en-US"/>
+        </w:rPr>
         <w:t>Notes</w:t>
       </w:r>
       <w:r>
@@ -606,50 +148,31 @@
         <w:rPr>
           <w:lang w:val="en-US"/>
         </w:rPr>
-        <w:t>To</w:t>
-      </w:r>
-      <w:r>
-        <w:rPr>
-          <w:lang w:val="en-US"/>
-        </w:rPr>
-        <w:t xml:space="preserve"> communicate with the backend Database, </w:t>
-      </w:r>
-      <w:r>
-        <w:rPr>
-          <w:lang w:val="en-US"/>
-        </w:rPr>
-        <w:t xml:space="preserve">the </w:t>
-      </w:r>
-      <w:r>
-        <w:rPr>
-          <w:lang w:val="en-US"/>
-        </w:rPr>
-        <w:t xml:space="preserve">code uses JDBC and is of the Maven project type. </w:t>
-      </w:r>
-      <w:r>
-        <w:rPr>
-          <w:lang w:val="en-US"/>
-        </w:rPr>
-        <w:br/>
-        <w:t>Therefore</w:t>
-      </w:r>
-      <w:r>
-        <w:rPr>
-          <w:lang w:val="en-US"/>
-        </w:rPr>
-        <w:t xml:space="preserve">, </w:t>
-      </w:r>
-      <w:r>
-        <w:rPr>
-          <w:lang w:val="en-US"/>
-        </w:rPr>
-        <w:t>for</w:t>
-      </w:r>
-      <w:r>
-        <w:rPr>
-          <w:lang w:val="en-US"/>
-        </w:rPr>
-        <w:t xml:space="preserve"> DB communication to work properly, you must execute the code with the mapPIN directory being your current directory.</w:t>
+        <w:t>This project uses JDBC and Maven. f</w:t>
+      </w:r>
+      <w:r>
+        <w:rPr>
+          <w:lang w:val="en-US"/>
+        </w:rPr>
+        <w:t>or</w:t>
+      </w:r>
+      <w:r>
+        <w:rPr>
+          <w:lang w:val="en-US"/>
+        </w:rPr>
+        <w:t xml:space="preserve"> DB communication to work properly, you must execute the code with the mapPIN </w:t>
+      </w:r>
+      <w:r>
+        <w:rPr>
+          <w:lang w:val="en-US"/>
+        </w:rPr>
+        <w:t>directory,</w:t>
+      </w:r>
+      <w:r>
+        <w:rPr>
+          <w:lang w:val="en-US"/>
+        </w:rPr>
+        <w:t xml:space="preserve"> being your current directory.</w:t>
       </w:r>
     </w:p>
     <w:p>
@@ -667,27 +190,13 @@
         <w:rPr>
           <w:lang w:val="en-US"/>
         </w:rPr>
-        <w:t xml:space="preserve">It is easy to recognize, since inside is the DB, the pom.xml file for project dependencies, and the </w:t>
-      </w:r>
-      <w:proofErr w:type="spellStart"/>
-      <w:r>
-        <w:rPr>
-          <w:lang w:val="en-US"/>
-        </w:rPr>
-        <w:t>src</w:t>
-      </w:r>
-      <w:proofErr w:type="spellEnd"/>
-      <w:r>
-        <w:rPr>
-          <w:lang w:val="en-US"/>
-        </w:rPr>
-        <w:t xml:space="preserve"> and target folders for </w:t>
-      </w:r>
-      <w:r>
-        <w:rPr>
-          <w:lang w:val="en-US"/>
-        </w:rPr>
-        <w:t>the java code.</w:t>
+        <w:t>In the folder must be the database and pom.xml (used for dependencies)</w:t>
+      </w:r>
+      <w:r>
+        <w:rPr>
+          <w:lang w:val="en-US"/>
+        </w:rPr>
+        <w:t>.</w:t>
       </w:r>
     </w:p>
     <w:p>
@@ -729,202 +238,44 @@
         <w:rPr>
           <w:lang w:val="en-US"/>
         </w:rPr>
+        <w:t>mapPIN\src\main\java\mappin\game</w:t>
+      </w:r>
+      <w:r>
+        <w:rPr>
+          <w:lang w:val="en-US"/>
+        </w:rPr>
+        <w:t xml:space="preserve"> directory.</w:t>
+      </w:r>
+      <w:r>
+        <w:rPr>
+          <w:lang w:val="en-US"/>
+        </w:rPr>
+        <w:br/>
+        <w:t xml:space="preserve">not to be confused with Main.class inside the </w:t>
+      </w:r>
+      <w:r>
+        <w:rPr>
+          <w:lang w:val="en-US"/>
+        </w:rPr>
         <w:t>mapPIN\</w:t>
       </w:r>
-      <w:proofErr w:type="spellStart"/>
-      <w:r>
-        <w:rPr>
-          <w:lang w:val="en-US"/>
-        </w:rPr>
-        <w:t>src</w:t>
-      </w:r>
-      <w:proofErr w:type="spellEnd"/>
-      <w:r>
-        <w:rPr>
-          <w:lang w:val="en-US"/>
-        </w:rPr>
-        <w:t>\main\java\</w:t>
-      </w:r>
-      <w:proofErr w:type="spellStart"/>
-      <w:r>
-        <w:rPr>
-          <w:lang w:val="en-US"/>
-        </w:rPr>
-        <w:t>mappin</w:t>
-      </w:r>
-      <w:proofErr w:type="spellEnd"/>
-      <w:r>
-        <w:rPr>
-          <w:lang w:val="en-US"/>
-        </w:rPr>
-        <w:t>\game</w:t>
+      <w:r>
+        <w:rPr>
+          <w:lang w:val="en-US"/>
+        </w:rPr>
+        <w:t>target</w:t>
+      </w:r>
+      <w:r>
+        <w:rPr>
+          <w:lang w:val="en-US"/>
+        </w:rPr>
+        <w:t>\main\java\mappin\game</w:t>
       </w:r>
       <w:r>
         <w:rPr>
           <w:lang w:val="en-US"/>
         </w:rPr>
         <w:t xml:space="preserve"> directory.</w:t>
-      </w:r>
-      <w:r>
-        <w:rPr>
-          <w:lang w:val="en-US"/>
-        </w:rPr>
-        <w:br/>
-        <w:t xml:space="preserve">not to be confused with </w:t>
-      </w:r>
-      <w:proofErr w:type="spellStart"/>
-      <w:r>
-        <w:rPr>
-          <w:lang w:val="en-US"/>
-        </w:rPr>
-        <w:t>Main.class</w:t>
-      </w:r>
-      <w:proofErr w:type="spellEnd"/>
-      <w:r>
-        <w:rPr>
-          <w:lang w:val="en-US"/>
-        </w:rPr>
-        <w:t xml:space="preserve"> inside the </w:t>
-      </w:r>
-      <w:r>
-        <w:rPr>
-          <w:lang w:val="en-US"/>
-        </w:rPr>
-        <w:t>mapPIN\</w:t>
-      </w:r>
-      <w:r>
-        <w:rPr>
-          <w:lang w:val="en-US"/>
-        </w:rPr>
-        <w:t>target</w:t>
-      </w:r>
-      <w:r>
-        <w:rPr>
-          <w:lang w:val="en-US"/>
-        </w:rPr>
-        <w:t>\main\java\</w:t>
-      </w:r>
-      <w:proofErr w:type="spellStart"/>
-      <w:r>
-        <w:rPr>
-          <w:lang w:val="en-US"/>
-        </w:rPr>
-        <w:t>mappin</w:t>
-      </w:r>
-      <w:proofErr w:type="spellEnd"/>
-      <w:r>
-        <w:rPr>
-          <w:lang w:val="en-US"/>
-        </w:rPr>
-        <w:t>\game</w:t>
-      </w:r>
-      <w:r>
-        <w:rPr>
-          <w:lang w:val="en-US"/>
-        </w:rPr>
-        <w:t xml:space="preserve"> directory.</w:t>
-      </w:r>
-    </w:p>
-    <w:p>
-      <w:pPr>
-        <w:pStyle w:val="ListParagraph"/>
-        <w:numPr>
-          <w:ilvl w:val="1"/>
-          <w:numId w:val="6"/>
-        </w:numPr>
-        <w:rPr>
-          <w:lang w:val="en-US"/>
-        </w:rPr>
-      </w:pPr>
-      <w:r>
-        <w:rPr>
-          <w:lang w:val="en-US"/>
-        </w:rPr>
-        <w:t>So,</w:t>
-      </w:r>
-      <w:r>
-        <w:rPr>
-          <w:lang w:val="en-US"/>
-        </w:rPr>
-        <w:t xml:space="preserve"> </w:t>
-      </w:r>
-      <w:proofErr w:type="gramStart"/>
-      <w:r>
-        <w:rPr>
-          <w:lang w:val="en-US"/>
-        </w:rPr>
-        <w:t>In</w:t>
-      </w:r>
-      <w:proofErr w:type="gramEnd"/>
-      <w:r>
-        <w:rPr>
-          <w:lang w:val="en-US"/>
-        </w:rPr>
-        <w:t xml:space="preserve"> short, make sure your current directory is </w:t>
-      </w:r>
-      <w:r>
-        <w:rPr>
-          <w:lang w:val="en-US"/>
-        </w:rPr>
-        <w:t>mapPIN</w:t>
-      </w:r>
-      <w:r>
-        <w:rPr>
-          <w:lang w:val="en-US"/>
-        </w:rPr>
-        <w:t xml:space="preserve"> and the code to run to start the game is in </w:t>
-      </w:r>
-      <w:r>
-        <w:rPr>
-          <w:lang w:val="en-US"/>
-        </w:rPr>
-        <w:t>mapPIN\</w:t>
-      </w:r>
-      <w:proofErr w:type="spellStart"/>
-      <w:r>
-        <w:rPr>
-          <w:lang w:val="en-US"/>
-        </w:rPr>
-        <w:t>src</w:t>
-      </w:r>
-      <w:proofErr w:type="spellEnd"/>
-      <w:r>
-        <w:rPr>
-          <w:lang w:val="en-US"/>
-        </w:rPr>
-        <w:t>\main\java\</w:t>
-      </w:r>
-      <w:proofErr w:type="spellStart"/>
-      <w:r>
-        <w:rPr>
-          <w:lang w:val="en-US"/>
-        </w:rPr>
-        <w:t>mappin</w:t>
-      </w:r>
-      <w:proofErr w:type="spellEnd"/>
-      <w:r>
-        <w:rPr>
-          <w:lang w:val="en-US"/>
-        </w:rPr>
-        <w:t>\game</w:t>
-      </w:r>
-      <w:r>
-        <w:rPr>
-          <w:lang w:val="en-US"/>
-        </w:rPr>
-        <w:t>\</w:t>
-      </w:r>
-      <w:r>
-        <w:rPr>
-          <w:lang w:val="en-US" w:bidi="he-IL"/>
-        </w:rPr>
-        <w:t>M</w:t>
-      </w:r>
-      <w:r>
-        <w:rPr>
-          <w:lang w:val="en-GB" w:bidi="he-IL"/>
-        </w:rPr>
-        <w:t>ain.java</w:t>
       </w:r>
     </w:p>
     <w:p>
@@ -977,6 +328,7 @@
     </w:p>
     <w:p>
       <w:pPr>
+        <w:ind w:left="360"/>
         <w:rPr>
           <w:lang w:val="en-US"/>
         </w:rPr>
@@ -1200,62 +552,56 @@
         <w:rPr>
           <w:lang w:val="en-GB" w:bidi="he-IL"/>
         </w:rPr>
-        <w:t xml:space="preserve">a prototype database was created with the </w:t>
-      </w:r>
-      <w:r>
-        <w:rPr>
-          <w:lang w:val="en-GB" w:bidi="he-IL"/>
+        <w:t xml:space="preserve">a prototype database was created with the specific tables necessary for the game, </w:t>
+      </w:r>
+      <w:r>
+        <w:rPr>
+          <w:lang w:val="en-GB" w:bidi="he-IL"/>
+        </w:rPr>
+        <w:t xml:space="preserve">and all queries used to populate it were saved </w:t>
+      </w:r>
+      <w:r>
+        <w:rPr>
+          <w:lang w:val="en-GB" w:bidi="he-IL"/>
+        </w:rPr>
+        <w:t>in</w:t>
+      </w:r>
+      <w:r>
+        <w:rPr>
+          <w:lang w:val="en-GB" w:bidi="he-IL"/>
+        </w:rPr>
+        <w:t xml:space="preserve"> the </w:t>
+      </w:r>
+      <w:r>
+        <w:rPr>
+          <w:lang w:val="en-US"/>
+        </w:rPr>
+        <w:t>populate_db_queries</w:t>
+      </w:r>
+      <w:r>
+        <w:rPr>
+          <w:lang w:val="en-US"/>
+        </w:rPr>
+        <w:t>.txt</w:t>
+      </w:r>
+      <w:r>
+        <w:rPr>
+          <w:lang w:val="en-US"/>
+        </w:rPr>
+        <w:t xml:space="preserve"> file.</w:t>
+      </w:r>
+    </w:p>
+    <w:p>
+      <w:pPr>
+        <w:rPr>
+          <w:lang w:val="en-US"/>
+        </w:rPr>
+      </w:pPr>
+      <w:r>
+        <w:rPr>
+          <w:lang w:val="en-US"/>
         </w:rPr>
         <w:lastRenderedPageBreak/>
-        <w:t xml:space="preserve">specific tables necessary for the game, </w:t>
-      </w:r>
-      <w:r>
-        <w:rPr>
-          <w:lang w:val="en-GB" w:bidi="he-IL"/>
-        </w:rPr>
-        <w:t xml:space="preserve">and all queries used to populate it were saved </w:t>
-      </w:r>
-      <w:r>
-        <w:rPr>
-          <w:lang w:val="en-GB" w:bidi="he-IL"/>
-        </w:rPr>
-        <w:t>in</w:t>
-      </w:r>
-      <w:r>
-        <w:rPr>
-          <w:lang w:val="en-GB" w:bidi="he-IL"/>
-        </w:rPr>
-        <w:t xml:space="preserve"> the </w:t>
-      </w:r>
-      <w:r>
-        <w:rPr>
-          <w:lang w:val="en-US"/>
-        </w:rPr>
-        <w:t>populate_db_queries</w:t>
-      </w:r>
-      <w:r>
-        <w:rPr>
-          <w:lang w:val="en-US"/>
-        </w:rPr>
-        <w:t>.txt</w:t>
-      </w:r>
-      <w:r>
-        <w:rPr>
-          <w:lang w:val="en-US"/>
-        </w:rPr>
-        <w:t xml:space="preserve"> file.</w:t>
-      </w:r>
-    </w:p>
-    <w:p>
-      <w:pPr>
-        <w:rPr>
-          <w:lang w:val="en-US"/>
-        </w:rPr>
-      </w:pPr>
-      <w:r>
-        <w:rPr>
-          <w:lang w:val="en-US"/>
-        </w:rPr>
         <w:t xml:space="preserve">Then, </w:t>
       </w:r>
       <w:r>
@@ -1299,21 +645,7 @@
         <w:rPr>
           <w:lang w:val="en-US"/>
         </w:rPr>
-        <w:t xml:space="preserve">use the Resultset type, the </w:t>
-      </w:r>
-      <w:proofErr w:type="gramStart"/>
-      <w:r>
-        <w:rPr>
-          <w:lang w:val="en-US"/>
-        </w:rPr>
-        <w:t>type</w:t>
-      </w:r>
-      <w:proofErr w:type="gramEnd"/>
-      <w:r>
-        <w:rPr>
-          <w:lang w:val="en-US"/>
-        </w:rPr>
-        <w:t xml:space="preserve"> java uses to store database query results. </w:t>
+        <w:t xml:space="preserve">use the Resultset type, the type java uses to store database query results. </w:t>
       </w:r>
     </w:p>
     <w:p>
@@ -1585,16 +917,8 @@
         <w:rPr>
           <w:lang w:val="en-GB" w:bidi="he-IL"/>
         </w:rPr>
-        <w:t xml:space="preserve">git </w:t>
-      </w:r>
-      <w:proofErr w:type="gramStart"/>
-      <w:r>
-        <w:rPr>
-          <w:lang w:val="en-GB" w:bidi="he-IL"/>
-        </w:rPr>
-        <w:t>add</w:t>
-      </w:r>
-      <w:proofErr w:type="gramEnd"/>
+        <w:t>git add</w:t>
+      </w:r>
     </w:p>
     <w:p>
       <w:pPr>
@@ -1629,7 +953,6 @@
         <w:rPr>
           <w:lang w:val="en-GB" w:bidi="he-IL"/>
         </w:rPr>
-        <w:lastRenderedPageBreak/>
         <w:t>git status</w:t>
       </w:r>
     </w:p>
@@ -1666,6 +989,7 @@
         <w:rPr>
           <w:lang w:val="en-GB" w:bidi="he-IL"/>
         </w:rPr>
+        <w:lastRenderedPageBreak/>
         <w:t xml:space="preserve">git fetch </w:t>
       </w:r>
     </w:p>
@@ -1684,21 +1008,7 @@
         <w:rPr>
           <w:lang w:val="en-GB" w:bidi="he-IL"/>
         </w:rPr>
-        <w:t xml:space="preserve">git </w:t>
-      </w:r>
-      <w:proofErr w:type="gramStart"/>
-      <w:r>
-        <w:rPr>
-          <w:lang w:val="en-GB" w:bidi="he-IL"/>
-        </w:rPr>
-        <w:t>pull</w:t>
-      </w:r>
-      <w:proofErr w:type="gramEnd"/>
-      <w:r>
-        <w:rPr>
-          <w:lang w:val="en-GB" w:bidi="he-IL"/>
-        </w:rPr>
-        <w:t xml:space="preserve"> </w:t>
+        <w:t xml:space="preserve">git pull </w:t>
       </w:r>
     </w:p>
     <w:p>
@@ -1890,31 +1200,25 @@
         <w:rPr>
           <w:lang w:val="en-GB"/>
         </w:rPr>
-        <w:t xml:space="preserve">files containing space delimited data. </w:t>
+        <w:t xml:space="preserve">Create a database containing </w:t>
       </w:r>
       <w:r>
         <w:rPr>
           <w:lang w:val="en-GB"/>
         </w:rPr>
-        <w:t>D</w:t>
+        <w:t>all game relevant data. City names, coordinates, country names and colors in the backend map.</w:t>
       </w:r>
       <w:r>
         <w:rPr>
           <w:lang w:val="en-GB"/>
         </w:rPr>
-        <w:t xml:space="preserve">ata includes city names, locations, flag image file locations and country. </w:t>
+        <w:t xml:space="preserve"> Then, using a java class, manage all queries and commands to the database. </w:t>
       </w:r>
       <w:r>
         <w:rPr>
           <w:lang w:val="en-GB"/>
         </w:rPr>
-        <w:t>D</w:t>
-      </w:r>
-      <w:r>
-        <w:rPr>
-          <w:lang w:val="en-GB"/>
-        </w:rPr>
-        <w:t>uring program execution, necessary data will be queried from the relevant files.</w:t>
+        <w:t>DB itself will be populated before game starts, and will be queried only while the game is active.</w:t>
       </w:r>
     </w:p>
     <w:p>
@@ -2232,14 +1536,12 @@
         </w:rPr>
         <w:t xml:space="preserve">: Once a player has made their choice and the score has been calculated, it is shown on </w:t>
       </w:r>
-      <w:proofErr w:type="gramStart"/>
-      <w:r>
-        <w:rPr>
-          <w:lang w:val="en-US" w:bidi="he-IL"/>
-        </w:rPr>
-        <w:t>the and</w:t>
-      </w:r>
-      <w:proofErr w:type="gramEnd"/>
+      <w:r>
+        <w:rPr>
+          <w:lang w:val="en-US" w:bidi="he-IL"/>
+        </w:rPr>
+        <w:t>the</w:t>
+      </w:r>
       <w:r>
         <w:rPr>
           <w:lang w:val="en-US" w:bidi="he-IL"/>
@@ -2459,6 +1761,55 @@
           <w:lang w:val="en-GB" w:bidi="he-IL"/>
         </w:rPr>
       </w:pPr>
+      <w:r>
+        <w:rPr>
+          <w:lang w:val="en-GB" w:bidi="he-IL"/>
+        </w:rPr>
+        <w:t xml:space="preserve">This identification is done using a backend map, in which each country is colored differently. Relating the location chosen </w:t>
+      </w:r>
+      <w:r>
+        <w:rPr>
+          <w:lang w:val="en-GB" w:bidi="he-IL"/>
+        </w:rPr>
+        <w:t xml:space="preserve">on the </w:t>
+      </w:r>
+      <w:r>
+        <w:rPr>
+          <w:lang w:val="en-GB" w:bidi="he-IL"/>
+        </w:rPr>
+        <w:t>in-game</w:t>
+      </w:r>
+      <w:r>
+        <w:rPr>
+          <w:lang w:val="en-GB" w:bidi="he-IL"/>
+        </w:rPr>
+        <w:t xml:space="preserve"> screen to the relevant location on the backend </w:t>
+      </w:r>
+      <w:r>
+        <w:rPr>
+          <w:lang w:val="en-GB" w:bidi="he-IL"/>
+        </w:rPr>
+        <w:t>map and</w:t>
+      </w:r>
+      <w:r>
+        <w:rPr>
+          <w:lang w:val="en-GB" w:bidi="he-IL"/>
+        </w:rPr>
+        <w:t xml:space="preserve"> using the color of the location in the backend map, </w:t>
+      </w:r>
+      <w:r>
+        <w:rPr>
+          <w:lang w:val="en-GB" w:bidi="he-IL"/>
+        </w:rPr>
+        <w:t>the validity of a guess can be authenticated.</w:t>
+      </w:r>
+    </w:p>
+    <w:p>
+      <w:pPr>
+        <w:rPr>
+          <w:lang w:val="en-GB" w:bidi="he-IL"/>
+        </w:rPr>
+      </w:pPr>
     </w:p>
     <w:p>
       <w:pPr>
@@ -2525,19 +1876,29 @@
         </w:rPr>
         <w:t xml:space="preserve">, the coordinates of the mouse along with the time </w:t>
       </w:r>
-      <w:proofErr w:type="gramStart"/>
-      <w:r>
-        <w:rPr>
-          <w:lang w:val="en-GB" w:bidi="he-IL"/>
-        </w:rPr>
-        <w:t>interval from the timer</w:t>
-      </w:r>
-      <w:proofErr w:type="gramEnd"/>
-      <w:r>
-        <w:rPr>
-          <w:lang w:val="en-GB" w:bidi="he-IL"/>
-        </w:rPr>
-        <w:t xml:space="preserve"> will be used to calculate distance between the mouse and city of the round</w:t>
+      <w:r>
+        <w:rPr>
+          <w:lang w:val="en-GB" w:bidi="he-IL"/>
+        </w:rPr>
+        <w:t>interval</w:t>
+      </w:r>
+      <w:r>
+        <w:rPr>
+          <w:lang w:val="en-GB" w:bidi="he-IL"/>
+        </w:rPr>
+        <w:t xml:space="preserve"> </w:t>
+      </w:r>
+      <w:r>
+        <w:rPr>
+          <w:lang w:val="en-GB" w:bidi="he-IL"/>
+        </w:rPr>
+        <w:t xml:space="preserve">from the timer object </w:t>
+      </w:r>
+      <w:r>
+        <w:rPr>
+          <w:lang w:val="en-GB" w:bidi="he-IL"/>
+        </w:rPr>
+        <w:t>will be used to calculate distance between the mouse and city of the round</w:t>
       </w:r>
       <w:r>
         <w:rPr>
@@ -2567,6 +1928,25 @@
     <w:p>
       <w:pPr>
         <w:rPr>
+          <w:lang w:val="en-GB" w:bidi="he-IL"/>
+        </w:rPr>
+      </w:pPr>
+      <w:r>
+        <w:rPr>
+          <w:lang w:val="en-GB" w:bidi="he-IL"/>
+        </w:rPr>
+        <w:t xml:space="preserve">Proximity will be calculated using a backend map, which has been made to reflect accurate real life distances, </w:t>
+      </w:r>
+      <w:r>
+        <w:rPr>
+          <w:lang w:val="en-GB" w:bidi="he-IL"/>
+        </w:rPr>
+        <w:t>and can be directly correlated to the game map, using a mathematical calculation.</w:t>
+      </w:r>
+    </w:p>
+    <w:p>
+      <w:pPr>
+        <w:rPr>
           <w:lang w:val="en-US" w:bidi="he-IL"/>
         </w:rPr>
       </w:pPr>
@@ -2628,18 +2008,8 @@
         <w:rPr>
           <w:lang w:val="en-US" w:bidi="he-IL"/>
         </w:rPr>
-        <w:t xml:space="preserve"> containing </w:t>
-      </w:r>
-      <w:proofErr w:type="spellStart"/>
-      <w:proofErr w:type="gramStart"/>
-      <w:r>
-        <w:rPr>
-          <w:lang w:val="en-US" w:bidi="he-IL"/>
-        </w:rPr>
-        <w:t>a</w:t>
-      </w:r>
-      <w:proofErr w:type="spellEnd"/>
-      <w:proofErr w:type="gramEnd"/>
+        <w:t xml:space="preserve"> containing a</w:t>
+      </w:r>
       <w:r>
         <w:rPr>
           <w:lang w:val="en-US" w:bidi="he-IL"/>
@@ -2692,6 +2062,7 @@
           <w:bCs/>
           <w:lang w:val="en-GB" w:bidi="he-IL"/>
         </w:rPr>
+        <w:lastRenderedPageBreak/>
         <w:t>Name:</w:t>
       </w:r>
       <w:r>
@@ -2731,21 +2102,7 @@
         <w:rPr>
           <w:lang w:val="en-US" w:bidi="he-IL"/>
         </w:rPr>
-        <w:t xml:space="preserve">During each of the players turns in the game, no </w:t>
-      </w:r>
-      <w:proofErr w:type="gramStart"/>
-      <w:r>
-        <w:rPr>
-          <w:lang w:val="en-US" w:bidi="he-IL"/>
-        </w:rPr>
-        <w:t>matter</w:t>
-      </w:r>
-      <w:proofErr w:type="gramEnd"/>
-      <w:r>
-        <w:rPr>
-          <w:lang w:val="en-US" w:bidi="he-IL"/>
-        </w:rPr>
-        <w:t xml:space="preserve"> the mode,</w:t>
+        <w:t>During each of the players turns in the game, no matter the mode,</w:t>
       </w:r>
       <w:r>
         <w:rPr>
@@ -2781,7 +2138,7 @@
     <w:p>
       <w:pPr>
         <w:rPr>
-          <w:lang w:val="en-US" w:bidi="he-IL"/>
+          <w:lang w:val="en-GB" w:bidi="he-IL"/>
         </w:rPr>
       </w:pPr>
     </w:p>

</xml_diff>